<commit_message>
Update API Manual for new exception handle features
</commit_message>
<xml_diff>
--- a/documentations/2.1 API Manual.docx
+++ b/documentations/2.1 API Manual.docx
@@ -793,7 +793,6 @@
     </w:p>
     <w:p>
       <w:pPr>
-        <w:ind w:firstLine="360"/>
         <w:rPr>
           <w:rStyle w:val="Heading1Char"/>
           <w:sz w:val="22"/>
@@ -2861,10 +2860,12 @@
               <w:shd w:val="clear" w:color="auto" w:fill="FFFFFF"/>
               <w:spacing w:line="270" w:lineRule="atLeast"/>
               <w:rPr>
-                <w:rFonts w:ascii="Monaco" w:hAnsi="Monaco"/>
-                <w:color w:val="000000"/>
-                <w:sz w:val="22"/>
-                <w:szCs w:val="22"/>
+                <w:rStyle w:val="Heading1Char"/>
+                <w:rFonts w:ascii="Monaco" w:eastAsia="Times New Roman" w:hAnsi="Monaco" w:cs="Times New Roman"/>
+                <w:color w:val="000000"/>
+                <w:sz w:val="22"/>
+                <w:szCs w:val="22"/>
+                <w:lang w:val="en-CN"/>
               </w:rPr>
             </w:pPr>
             <w:r>
@@ -2876,16 +2877,6 @@
               </w:rPr>
               <w:t>}</w:t>
             </w:r>
-          </w:p>
-          <w:p>
-            <w:pPr>
-              <w:rPr>
-                <w:rStyle w:val="Heading1Char"/>
-                <w:sz w:val="22"/>
-                <w:szCs w:val="22"/>
-                <w:lang w:val="en-CN"/>
-              </w:rPr>
-            </w:pPr>
           </w:p>
         </w:tc>
       </w:tr>
@@ -3598,9 +3589,45 @@
         </w:tc>
       </w:tr>
     </w:tbl>
-    <w:p/>
-    <w:p/>
-    <w:p/>
+    <w:p>
+      <w:pPr>
+        <w:rPr>
+          <w:rStyle w:val="Heading1Char"/>
+          <w:sz w:val="22"/>
+          <w:szCs w:val="22"/>
+          <w:lang w:val="en-CN"/>
+        </w:rPr>
+      </w:pPr>
+    </w:p>
+    <w:p>
+      <w:pPr>
+        <w:rPr>
+          <w:rStyle w:val="Heading1Char"/>
+          <w:sz w:val="22"/>
+          <w:szCs w:val="22"/>
+          <w:lang w:val="en-CN"/>
+        </w:rPr>
+      </w:pPr>
+    </w:p>
+    <w:p>
+      <w:pPr>
+        <w:rPr>
+          <w:rStyle w:val="Heading1Char"/>
+          <w:sz w:val="22"/>
+          <w:szCs w:val="22"/>
+          <w:lang w:val="en-CN"/>
+        </w:rPr>
+      </w:pPr>
+      <w:r>
+        <w:rPr>
+          <w:rStyle w:val="Heading1Char"/>
+          <w:sz w:val="22"/>
+          <w:szCs w:val="22"/>
+          <w:lang w:val="en-CN"/>
+        </w:rPr>
+        <w:t>(continue on next page)</w:t>
+      </w:r>
+    </w:p>
     <w:p/>
     <w:p/>
     <w:p/>
@@ -3643,6 +3670,7 @@
                 <w:szCs w:val="22"/>
                 <w:lang w:val="en-CN"/>
               </w:rPr>
+              <w:lastRenderedPageBreak/>
               <w:t>Exception Type:</w:t>
             </w:r>
           </w:p>
@@ -5221,6 +5249,807 @@
         </w:tc>
       </w:tr>
     </w:tbl>
+    <w:p>
+      <w:pPr>
+        <w:rPr>
+          <w:sz w:val="22"/>
+          <w:szCs w:val="22"/>
+        </w:rPr>
+      </w:pPr>
+    </w:p>
+    <w:tbl>
+      <w:tblPr>
+        <w:tblStyle w:val="TableGrid"/>
+        <w:tblW w:w="9351" w:type="dxa"/>
+        <w:tblLook w:val="04A0" w:firstRow="1" w:lastRow="0" w:firstColumn="1" w:lastColumn="0" w:noHBand="0" w:noVBand="1"/>
+      </w:tblPr>
+      <w:tblGrid>
+        <w:gridCol w:w="3116"/>
+        <w:gridCol w:w="6235"/>
+      </w:tblGrid>
+      <w:tr>
+        <w:tc>
+          <w:tcPr>
+            <w:tcW w:w="3116" w:type="dxa"/>
+          </w:tcPr>
+          <w:p>
+            <w:pPr>
+              <w:rPr>
+                <w:rStyle w:val="Heading1Char"/>
+                <w:sz w:val="22"/>
+                <w:szCs w:val="22"/>
+                <w:lang w:val="en-CN"/>
+              </w:rPr>
+            </w:pPr>
+            <w:r>
+              <w:rPr>
+                <w:rStyle w:val="Heading1Char"/>
+                <w:sz w:val="22"/>
+                <w:szCs w:val="22"/>
+                <w:lang w:val="en-CN"/>
+              </w:rPr>
+              <w:lastRenderedPageBreak/>
+              <w:t>Exception Type:</w:t>
+            </w:r>
+          </w:p>
+        </w:tc>
+        <w:tc>
+          <w:tcPr>
+            <w:tcW w:w="6235" w:type="dxa"/>
+          </w:tcPr>
+          <w:p>
+            <w:pPr>
+              <w:shd w:val="clear" w:color="auto" w:fill="FFFFFF"/>
+              <w:spacing w:line="270" w:lineRule="atLeast"/>
+              <w:rPr>
+                <w:rStyle w:val="Heading1Char"/>
+                <w:sz w:val="22"/>
+                <w:szCs w:val="22"/>
+                <w:lang w:val="en-CN"/>
+              </w:rPr>
+            </w:pPr>
+            <w:r>
+              <w:rPr>
+                <w:rStyle w:val="Heading1Char"/>
+                <w:sz w:val="22"/>
+                <w:szCs w:val="22"/>
+                <w:lang w:val="en-CN"/>
+              </w:rPr>
+              <w:t xml:space="preserve">Query request </w:t>
+            </w:r>
+            <w:r>
+              <w:rPr>
+                <w:rStyle w:val="Heading1Char"/>
+                <w:sz w:val="22"/>
+                <w:szCs w:val="22"/>
+                <w:lang w:val="en-CN"/>
+              </w:rPr>
+              <w:t>with wrong properties or city name is empty</w:t>
+            </w:r>
+          </w:p>
+        </w:tc>
+      </w:tr>
+      <w:tr>
+        <w:tc>
+          <w:tcPr>
+            <w:tcW w:w="3116" w:type="dxa"/>
+          </w:tcPr>
+          <w:p>
+            <w:pPr>
+              <w:rPr>
+                <w:rStyle w:val="Heading1Char"/>
+                <w:sz w:val="22"/>
+                <w:szCs w:val="22"/>
+                <w:lang w:val="en-CN"/>
+              </w:rPr>
+            </w:pPr>
+            <w:r>
+              <w:rPr>
+                <w:rStyle w:val="Heading1Char"/>
+                <w:sz w:val="22"/>
+                <w:szCs w:val="22"/>
+                <w:lang w:val="en-CN"/>
+              </w:rPr>
+              <w:t>Request Example:</w:t>
+            </w:r>
+          </w:p>
+        </w:tc>
+        <w:tc>
+          <w:tcPr>
+            <w:tcW w:w="6235" w:type="dxa"/>
+          </w:tcPr>
+          <w:p>
+            <w:pPr>
+              <w:shd w:val="clear" w:color="auto" w:fill="FFFFFF"/>
+              <w:spacing w:line="270" w:lineRule="atLeast"/>
+              <w:rPr>
+                <w:rFonts w:ascii="Monaco" w:hAnsi="Monaco"/>
+                <w:color w:val="000000"/>
+                <w:sz w:val="22"/>
+                <w:szCs w:val="22"/>
+              </w:rPr>
+            </w:pPr>
+            <w:r>
+              <w:rPr>
+                <w:rFonts w:ascii="Monaco" w:hAnsi="Monaco"/>
+                <w:color w:val="000000"/>
+                <w:sz w:val="22"/>
+                <w:szCs w:val="22"/>
+              </w:rPr>
+              <w:t>[</w:t>
+            </w:r>
+          </w:p>
+          <w:p>
+            <w:pPr>
+              <w:shd w:val="clear" w:color="auto" w:fill="FFFFFF"/>
+              <w:spacing w:line="270" w:lineRule="atLeast"/>
+              <w:rPr>
+                <w:rFonts w:ascii="Monaco" w:hAnsi="Monaco"/>
+                <w:color w:val="000000"/>
+                <w:sz w:val="22"/>
+                <w:szCs w:val="22"/>
+              </w:rPr>
+            </w:pPr>
+            <w:r>
+              <w:rPr>
+                <w:rFonts w:ascii="Monaco" w:hAnsi="Monaco"/>
+                <w:color w:val="000000"/>
+                <w:sz w:val="22"/>
+                <w:szCs w:val="22"/>
+              </w:rPr>
+              <w:t xml:space="preserve">    {</w:t>
+            </w:r>
+          </w:p>
+          <w:p>
+            <w:pPr>
+              <w:shd w:val="clear" w:color="auto" w:fill="FFFFFF"/>
+              <w:spacing w:line="270" w:lineRule="atLeast"/>
+              <w:rPr>
+                <w:rFonts w:ascii="Monaco" w:hAnsi="Monaco"/>
+                <w:color w:val="000000"/>
+                <w:sz w:val="22"/>
+                <w:szCs w:val="22"/>
+              </w:rPr>
+            </w:pPr>
+            <w:r>
+              <w:rPr>
+                <w:rFonts w:ascii="Monaco" w:hAnsi="Monaco"/>
+                <w:color w:val="000000"/>
+                <w:sz w:val="22"/>
+                <w:szCs w:val="22"/>
+              </w:rPr>
+              <w:t xml:space="preserve">        </w:t>
+            </w:r>
+            <w:r>
+              <w:rPr>
+                <w:rFonts w:ascii="Monaco" w:hAnsi="Monaco"/>
+                <w:color w:val="A31515"/>
+                <w:sz w:val="22"/>
+                <w:szCs w:val="22"/>
+              </w:rPr>
+              <w:t>"cityname"</w:t>
+            </w:r>
+            <w:r>
+              <w:rPr>
+                <w:rFonts w:ascii="Monaco" w:hAnsi="Monaco"/>
+                <w:color w:val="000000"/>
+                <w:sz w:val="22"/>
+                <w:szCs w:val="22"/>
+              </w:rPr>
+              <w:t xml:space="preserve">: </w:t>
+            </w:r>
+            <w:r>
+              <w:rPr>
+                <w:rFonts w:ascii="Monaco" w:hAnsi="Monaco"/>
+                <w:color w:val="0451A5"/>
+                <w:sz w:val="22"/>
+                <w:szCs w:val="22"/>
+              </w:rPr>
+              <w:t>"Auckland"</w:t>
+            </w:r>
+          </w:p>
+          <w:p>
+            <w:pPr>
+              <w:shd w:val="clear" w:color="auto" w:fill="FFFFFF"/>
+              <w:spacing w:line="270" w:lineRule="atLeast"/>
+              <w:rPr>
+                <w:rFonts w:ascii="Monaco" w:hAnsi="Monaco"/>
+                <w:color w:val="000000"/>
+                <w:sz w:val="22"/>
+                <w:szCs w:val="22"/>
+              </w:rPr>
+            </w:pPr>
+            <w:r>
+              <w:rPr>
+                <w:rFonts w:ascii="Monaco" w:hAnsi="Monaco"/>
+                <w:color w:val="000000"/>
+                <w:sz w:val="22"/>
+                <w:szCs w:val="22"/>
+              </w:rPr>
+              <w:t xml:space="preserve">    },</w:t>
+            </w:r>
+          </w:p>
+          <w:p>
+            <w:pPr>
+              <w:shd w:val="clear" w:color="auto" w:fill="FFFFFF"/>
+              <w:spacing w:line="270" w:lineRule="atLeast"/>
+              <w:rPr>
+                <w:rFonts w:ascii="Monaco" w:hAnsi="Monaco"/>
+                <w:color w:val="000000"/>
+                <w:sz w:val="22"/>
+                <w:szCs w:val="22"/>
+              </w:rPr>
+            </w:pPr>
+            <w:r>
+              <w:rPr>
+                <w:rFonts w:ascii="Monaco" w:hAnsi="Monaco"/>
+                <w:color w:val="000000"/>
+                <w:sz w:val="22"/>
+                <w:szCs w:val="22"/>
+              </w:rPr>
+              <w:t xml:space="preserve">    {</w:t>
+            </w:r>
+          </w:p>
+          <w:p>
+            <w:pPr>
+              <w:shd w:val="clear" w:color="auto" w:fill="FFFFFF"/>
+              <w:spacing w:line="270" w:lineRule="atLeast"/>
+              <w:rPr>
+                <w:rFonts w:ascii="Monaco" w:hAnsi="Monaco"/>
+                <w:color w:val="000000"/>
+                <w:sz w:val="22"/>
+                <w:szCs w:val="22"/>
+              </w:rPr>
+            </w:pPr>
+            <w:r>
+              <w:rPr>
+                <w:rFonts w:ascii="Monaco" w:hAnsi="Monaco"/>
+                <w:color w:val="000000"/>
+                <w:sz w:val="22"/>
+                <w:szCs w:val="22"/>
+              </w:rPr>
+              <w:t xml:space="preserve">        </w:t>
+            </w:r>
+            <w:r>
+              <w:rPr>
+                <w:rFonts w:ascii="Monaco" w:hAnsi="Monaco"/>
+                <w:color w:val="A31515"/>
+                <w:sz w:val="22"/>
+                <w:szCs w:val="22"/>
+              </w:rPr>
+              <w:t>"city"</w:t>
+            </w:r>
+            <w:r>
+              <w:rPr>
+                <w:rFonts w:ascii="Monaco" w:hAnsi="Monaco"/>
+                <w:color w:val="000000"/>
+                <w:sz w:val="22"/>
+                <w:szCs w:val="22"/>
+              </w:rPr>
+              <w:t xml:space="preserve">: </w:t>
+            </w:r>
+            <w:r>
+              <w:rPr>
+                <w:rFonts w:ascii="Monaco" w:hAnsi="Monaco"/>
+                <w:color w:val="0451A5"/>
+                <w:sz w:val="22"/>
+                <w:szCs w:val="22"/>
+              </w:rPr>
+              <w:t>"Wellington"</w:t>
+            </w:r>
+          </w:p>
+          <w:p>
+            <w:pPr>
+              <w:shd w:val="clear" w:color="auto" w:fill="FFFFFF"/>
+              <w:spacing w:line="270" w:lineRule="atLeast"/>
+              <w:rPr>
+                <w:rFonts w:ascii="Monaco" w:hAnsi="Monaco"/>
+                <w:color w:val="000000"/>
+                <w:sz w:val="22"/>
+                <w:szCs w:val="22"/>
+              </w:rPr>
+            </w:pPr>
+            <w:r>
+              <w:rPr>
+                <w:rFonts w:ascii="Monaco" w:hAnsi="Monaco"/>
+                <w:color w:val="000000"/>
+                <w:sz w:val="22"/>
+                <w:szCs w:val="22"/>
+              </w:rPr>
+              <w:t xml:space="preserve">    }</w:t>
+            </w:r>
+          </w:p>
+          <w:p>
+            <w:pPr>
+              <w:shd w:val="clear" w:color="auto" w:fill="FFFFFF"/>
+              <w:spacing w:line="270" w:lineRule="atLeast"/>
+              <w:rPr>
+                <w:rFonts w:ascii="Monaco" w:hAnsi="Monaco"/>
+                <w:color w:val="000000"/>
+                <w:sz w:val="22"/>
+                <w:szCs w:val="22"/>
+              </w:rPr>
+            </w:pPr>
+            <w:r>
+              <w:rPr>
+                <w:rFonts w:ascii="Monaco" w:hAnsi="Monaco"/>
+                <w:color w:val="000000"/>
+                <w:sz w:val="22"/>
+                <w:szCs w:val="22"/>
+              </w:rPr>
+              <w:t>]</w:t>
+            </w:r>
+          </w:p>
+          <w:p>
+            <w:pPr>
+              <w:shd w:val="clear" w:color="auto" w:fill="FFFFFF"/>
+              <w:spacing w:line="270" w:lineRule="atLeast"/>
+              <w:rPr>
+                <w:rStyle w:val="Heading1Char"/>
+                <w:rFonts w:ascii="Monaco" w:eastAsia="Times New Roman" w:hAnsi="Monaco" w:cs="Times New Roman"/>
+                <w:color w:val="000000"/>
+                <w:sz w:val="22"/>
+                <w:szCs w:val="22"/>
+                <w:lang w:val="en-CN"/>
+              </w:rPr>
+            </w:pPr>
+            <w:r>
+              <w:rPr>
+                <w:rStyle w:val="Heading1Char"/>
+                <w:rFonts w:ascii="Monaco" w:eastAsia="Times New Roman" w:hAnsi="Monaco" w:cs="Times New Roman"/>
+                <w:color w:val="000000"/>
+                <w:sz w:val="22"/>
+                <w:szCs w:val="22"/>
+                <w:lang w:val="en-CN"/>
+              </w:rPr>
+              <w:t>Or</w:t>
+            </w:r>
+          </w:p>
+          <w:p>
+            <w:pPr>
+              <w:shd w:val="clear" w:color="auto" w:fill="FFFFFF"/>
+              <w:spacing w:line="270" w:lineRule="atLeast"/>
+              <w:rPr>
+                <w:rFonts w:ascii="Monaco" w:hAnsi="Monaco"/>
+                <w:color w:val="000000"/>
+                <w:sz w:val="22"/>
+                <w:szCs w:val="22"/>
+              </w:rPr>
+            </w:pPr>
+            <w:r>
+              <w:rPr>
+                <w:rFonts w:ascii="Monaco" w:hAnsi="Monaco"/>
+                <w:color w:val="000000"/>
+                <w:sz w:val="22"/>
+                <w:szCs w:val="22"/>
+              </w:rPr>
+              <w:t>[</w:t>
+            </w:r>
+          </w:p>
+          <w:p>
+            <w:pPr>
+              <w:shd w:val="clear" w:color="auto" w:fill="FFFFFF"/>
+              <w:spacing w:line="270" w:lineRule="atLeast"/>
+              <w:rPr>
+                <w:rFonts w:ascii="Monaco" w:hAnsi="Monaco"/>
+                <w:color w:val="000000"/>
+                <w:sz w:val="22"/>
+                <w:szCs w:val="22"/>
+              </w:rPr>
+            </w:pPr>
+            <w:r>
+              <w:rPr>
+                <w:rFonts w:ascii="Monaco" w:hAnsi="Monaco"/>
+                <w:color w:val="000000"/>
+                <w:sz w:val="22"/>
+                <w:szCs w:val="22"/>
+              </w:rPr>
+              <w:t xml:space="preserve">    {</w:t>
+            </w:r>
+          </w:p>
+          <w:p>
+            <w:pPr>
+              <w:shd w:val="clear" w:color="auto" w:fill="FFFFFF"/>
+              <w:spacing w:line="270" w:lineRule="atLeast"/>
+              <w:rPr>
+                <w:rFonts w:ascii="Monaco" w:hAnsi="Monaco"/>
+                <w:color w:val="000000"/>
+                <w:sz w:val="22"/>
+                <w:szCs w:val="22"/>
+              </w:rPr>
+            </w:pPr>
+            <w:r>
+              <w:rPr>
+                <w:rFonts w:ascii="Monaco" w:hAnsi="Monaco"/>
+                <w:color w:val="000000"/>
+                <w:sz w:val="22"/>
+                <w:szCs w:val="22"/>
+              </w:rPr>
+              <w:t xml:space="preserve">        </w:t>
+            </w:r>
+            <w:r>
+              <w:rPr>
+                <w:rFonts w:ascii="Monaco" w:hAnsi="Monaco"/>
+                <w:color w:val="A31515"/>
+                <w:sz w:val="22"/>
+                <w:szCs w:val="22"/>
+              </w:rPr>
+              <w:t>"cityname"</w:t>
+            </w:r>
+            <w:r>
+              <w:rPr>
+                <w:rFonts w:ascii="Monaco" w:hAnsi="Monaco"/>
+                <w:color w:val="000000"/>
+                <w:sz w:val="22"/>
+                <w:szCs w:val="22"/>
+              </w:rPr>
+              <w:t xml:space="preserve">: </w:t>
+            </w:r>
+            <w:r>
+              <w:rPr>
+                <w:rFonts w:ascii="Monaco" w:hAnsi="Monaco"/>
+                <w:color w:val="0451A5"/>
+                <w:sz w:val="22"/>
+                <w:szCs w:val="22"/>
+              </w:rPr>
+              <w:t>""</w:t>
+            </w:r>
+          </w:p>
+          <w:p>
+            <w:pPr>
+              <w:shd w:val="clear" w:color="auto" w:fill="FFFFFF"/>
+              <w:spacing w:line="270" w:lineRule="atLeast"/>
+              <w:rPr>
+                <w:rFonts w:ascii="Monaco" w:hAnsi="Monaco"/>
+                <w:color w:val="000000"/>
+                <w:sz w:val="22"/>
+                <w:szCs w:val="22"/>
+              </w:rPr>
+            </w:pPr>
+            <w:r>
+              <w:rPr>
+                <w:rFonts w:ascii="Monaco" w:hAnsi="Monaco"/>
+                <w:color w:val="000000"/>
+                <w:sz w:val="22"/>
+                <w:szCs w:val="22"/>
+              </w:rPr>
+              <w:t xml:space="preserve">    },</w:t>
+            </w:r>
+          </w:p>
+          <w:p>
+            <w:pPr>
+              <w:shd w:val="clear" w:color="auto" w:fill="FFFFFF"/>
+              <w:spacing w:line="270" w:lineRule="atLeast"/>
+              <w:rPr>
+                <w:rFonts w:ascii="Monaco" w:hAnsi="Monaco"/>
+                <w:color w:val="000000"/>
+                <w:sz w:val="22"/>
+                <w:szCs w:val="22"/>
+              </w:rPr>
+            </w:pPr>
+            <w:r>
+              <w:rPr>
+                <w:rFonts w:ascii="Monaco" w:hAnsi="Monaco"/>
+                <w:color w:val="000000"/>
+                <w:sz w:val="22"/>
+                <w:szCs w:val="22"/>
+              </w:rPr>
+              <w:t xml:space="preserve">    {</w:t>
+            </w:r>
+          </w:p>
+          <w:p>
+            <w:pPr>
+              <w:shd w:val="clear" w:color="auto" w:fill="FFFFFF"/>
+              <w:spacing w:line="270" w:lineRule="atLeast"/>
+              <w:rPr>
+                <w:rFonts w:ascii="Monaco" w:hAnsi="Monaco"/>
+                <w:color w:val="000000"/>
+                <w:sz w:val="22"/>
+                <w:szCs w:val="22"/>
+              </w:rPr>
+            </w:pPr>
+            <w:r>
+              <w:rPr>
+                <w:rFonts w:ascii="Monaco" w:hAnsi="Monaco"/>
+                <w:color w:val="000000"/>
+                <w:sz w:val="22"/>
+                <w:szCs w:val="22"/>
+              </w:rPr>
+              <w:t xml:space="preserve">        </w:t>
+            </w:r>
+            <w:r>
+              <w:rPr>
+                <w:rFonts w:ascii="Monaco" w:hAnsi="Monaco"/>
+                <w:color w:val="A31515"/>
+                <w:sz w:val="22"/>
+                <w:szCs w:val="22"/>
+              </w:rPr>
+              <w:t>"</w:t>
+            </w:r>
+            <w:r>
+              <w:rPr>
+                <w:rFonts w:ascii="Monaco" w:hAnsi="Monaco"/>
+                <w:color w:val="A31515"/>
+                <w:sz w:val="22"/>
+                <w:szCs w:val="22"/>
+              </w:rPr>
+              <w:t>cityname</w:t>
+            </w:r>
+            <w:r>
+              <w:rPr>
+                <w:rFonts w:ascii="Monaco" w:hAnsi="Monaco"/>
+                <w:color w:val="A31515"/>
+                <w:sz w:val="22"/>
+                <w:szCs w:val="22"/>
+              </w:rPr>
+              <w:t>"</w:t>
+            </w:r>
+            <w:r>
+              <w:rPr>
+                <w:rFonts w:ascii="Monaco" w:hAnsi="Monaco"/>
+                <w:color w:val="000000"/>
+                <w:sz w:val="22"/>
+                <w:szCs w:val="22"/>
+              </w:rPr>
+              <w:t xml:space="preserve">: </w:t>
+            </w:r>
+            <w:r>
+              <w:rPr>
+                <w:rFonts w:ascii="Monaco" w:hAnsi="Monaco"/>
+                <w:color w:val="0451A5"/>
+                <w:sz w:val="22"/>
+                <w:szCs w:val="22"/>
+              </w:rPr>
+              <w:t>"Wellington"</w:t>
+            </w:r>
+          </w:p>
+          <w:p>
+            <w:pPr>
+              <w:shd w:val="clear" w:color="auto" w:fill="FFFFFF"/>
+              <w:spacing w:line="270" w:lineRule="atLeast"/>
+              <w:rPr>
+                <w:rFonts w:ascii="Monaco" w:hAnsi="Monaco"/>
+                <w:color w:val="000000"/>
+                <w:sz w:val="22"/>
+                <w:szCs w:val="22"/>
+              </w:rPr>
+            </w:pPr>
+            <w:r>
+              <w:rPr>
+                <w:rFonts w:ascii="Monaco" w:hAnsi="Monaco"/>
+                <w:color w:val="000000"/>
+                <w:sz w:val="22"/>
+                <w:szCs w:val="22"/>
+              </w:rPr>
+              <w:t xml:space="preserve">    }</w:t>
+            </w:r>
+          </w:p>
+          <w:p>
+            <w:pPr>
+              <w:shd w:val="clear" w:color="auto" w:fill="FFFFFF"/>
+              <w:spacing w:line="270" w:lineRule="atLeast"/>
+              <w:rPr>
+                <w:rFonts w:ascii="Monaco" w:hAnsi="Monaco"/>
+                <w:color w:val="000000"/>
+                <w:sz w:val="22"/>
+                <w:szCs w:val="22"/>
+              </w:rPr>
+            </w:pPr>
+            <w:r>
+              <w:rPr>
+                <w:rFonts w:ascii="Monaco" w:hAnsi="Monaco"/>
+                <w:color w:val="000000"/>
+                <w:sz w:val="22"/>
+                <w:szCs w:val="22"/>
+              </w:rPr>
+              <w:t>]</w:t>
+            </w:r>
+          </w:p>
+          <w:p>
+            <w:pPr>
+              <w:shd w:val="clear" w:color="auto" w:fill="FFFFFF"/>
+              <w:spacing w:line="270" w:lineRule="atLeast"/>
+              <w:rPr>
+                <w:rStyle w:val="Heading1Char"/>
+                <w:rFonts w:ascii="Monaco" w:eastAsia="Times New Roman" w:hAnsi="Monaco" w:cs="Times New Roman"/>
+                <w:color w:val="000000"/>
+                <w:sz w:val="22"/>
+                <w:szCs w:val="22"/>
+                <w:lang w:val="en-CN"/>
+              </w:rPr>
+            </w:pPr>
+          </w:p>
+        </w:tc>
+      </w:tr>
+      <w:tr>
+        <w:tc>
+          <w:tcPr>
+            <w:tcW w:w="3116" w:type="dxa"/>
+          </w:tcPr>
+          <w:p>
+            <w:pPr>
+              <w:rPr>
+                <w:rStyle w:val="Heading1Char"/>
+                <w:sz w:val="22"/>
+                <w:szCs w:val="22"/>
+                <w:lang w:val="en-CN"/>
+              </w:rPr>
+            </w:pPr>
+            <w:r>
+              <w:rPr>
+                <w:rStyle w:val="Heading1Char"/>
+                <w:sz w:val="22"/>
+                <w:szCs w:val="22"/>
+                <w:lang w:val="en-CN"/>
+              </w:rPr>
+              <w:t>Return Example:</w:t>
+            </w:r>
+          </w:p>
+        </w:tc>
+        <w:tc>
+          <w:tcPr>
+            <w:tcW w:w="6235" w:type="dxa"/>
+          </w:tcPr>
+          <w:p>
+            <w:pPr>
+              <w:shd w:val="clear" w:color="auto" w:fill="FFFFFF"/>
+              <w:spacing w:line="270" w:lineRule="atLeast"/>
+              <w:rPr>
+                <w:rFonts w:ascii="Monaco" w:hAnsi="Monaco"/>
+                <w:color w:val="000000"/>
+                <w:sz w:val="22"/>
+                <w:szCs w:val="22"/>
+              </w:rPr>
+            </w:pPr>
+            <w:r>
+              <w:rPr>
+                <w:rFonts w:ascii="Monaco" w:hAnsi="Monaco"/>
+                <w:color w:val="000000"/>
+                <w:sz w:val="22"/>
+                <w:szCs w:val="22"/>
+              </w:rPr>
+              <w:t>{</w:t>
+            </w:r>
+          </w:p>
+          <w:p>
+            <w:pPr>
+              <w:shd w:val="clear" w:color="auto" w:fill="FFFFFF"/>
+              <w:spacing w:line="270" w:lineRule="atLeast"/>
+              <w:rPr>
+                <w:rFonts w:ascii="Monaco" w:hAnsi="Monaco"/>
+                <w:color w:val="000000"/>
+                <w:sz w:val="22"/>
+                <w:szCs w:val="22"/>
+              </w:rPr>
+            </w:pPr>
+            <w:r>
+              <w:rPr>
+                <w:rFonts w:ascii="Monaco" w:hAnsi="Monaco"/>
+                <w:color w:val="000000"/>
+                <w:sz w:val="22"/>
+                <w:szCs w:val="22"/>
+              </w:rPr>
+              <w:t xml:space="preserve">    </w:t>
+            </w:r>
+            <w:r>
+              <w:rPr>
+                <w:rFonts w:ascii="Monaco" w:hAnsi="Monaco"/>
+                <w:color w:val="A31515"/>
+                <w:sz w:val="22"/>
+                <w:szCs w:val="22"/>
+              </w:rPr>
+              <w:t>"messageType"</w:t>
+            </w:r>
+            <w:r>
+              <w:rPr>
+                <w:rFonts w:ascii="Monaco" w:hAnsi="Monaco"/>
+                <w:color w:val="000000"/>
+                <w:sz w:val="22"/>
+                <w:szCs w:val="22"/>
+              </w:rPr>
+              <w:t xml:space="preserve">: </w:t>
+            </w:r>
+            <w:r>
+              <w:rPr>
+                <w:rFonts w:ascii="Monaco" w:hAnsi="Monaco"/>
+                <w:color w:val="0451A5"/>
+                <w:sz w:val="22"/>
+                <w:szCs w:val="22"/>
+              </w:rPr>
+              <w:t>"ERROR"</w:t>
+            </w:r>
+            <w:r>
+              <w:rPr>
+                <w:rFonts w:ascii="Monaco" w:hAnsi="Monaco"/>
+                <w:color w:val="000000"/>
+                <w:sz w:val="22"/>
+                <w:szCs w:val="22"/>
+              </w:rPr>
+              <w:t>,</w:t>
+            </w:r>
+          </w:p>
+          <w:p>
+            <w:pPr>
+              <w:shd w:val="clear" w:color="auto" w:fill="FFFFFF"/>
+              <w:spacing w:line="270" w:lineRule="atLeast"/>
+              <w:rPr>
+                <w:rFonts w:ascii="Monaco" w:hAnsi="Monaco"/>
+                <w:color w:val="000000"/>
+                <w:sz w:val="22"/>
+                <w:szCs w:val="22"/>
+              </w:rPr>
+            </w:pPr>
+            <w:r>
+              <w:rPr>
+                <w:rFonts w:ascii="Monaco" w:hAnsi="Monaco"/>
+                <w:color w:val="000000"/>
+                <w:sz w:val="22"/>
+                <w:szCs w:val="22"/>
+              </w:rPr>
+              <w:t xml:space="preserve">    </w:t>
+            </w:r>
+            <w:r>
+              <w:rPr>
+                <w:rFonts w:ascii="Monaco" w:hAnsi="Monaco"/>
+                <w:color w:val="A31515"/>
+                <w:sz w:val="22"/>
+                <w:szCs w:val="22"/>
+              </w:rPr>
+              <w:t>"message"</w:t>
+            </w:r>
+            <w:r>
+              <w:rPr>
+                <w:rFonts w:ascii="Monaco" w:hAnsi="Monaco"/>
+                <w:color w:val="000000"/>
+                <w:sz w:val="22"/>
+                <w:szCs w:val="22"/>
+              </w:rPr>
+              <w:t xml:space="preserve">: </w:t>
+            </w:r>
+            <w:r>
+              <w:rPr>
+                <w:rFonts w:ascii="Monaco" w:hAnsi="Monaco"/>
+                <w:color w:val="0451A5"/>
+                <w:sz w:val="22"/>
+                <w:szCs w:val="22"/>
+              </w:rPr>
+              <w:t>"Sorry, your input format may be wrong, check the format or properties name and/or symbols, the format is following (remove Backslashs(\\) if see them, city list up to 3, each city should have different name,): [ {\"cityname\": \"Auckland\"} , {\"cityname\": \"Wellington\"}  ]) "</w:t>
+            </w:r>
+          </w:p>
+          <w:p>
+            <w:pPr>
+              <w:shd w:val="clear" w:color="auto" w:fill="FFFFFF"/>
+              <w:spacing w:line="270" w:lineRule="atLeast"/>
+              <w:rPr>
+                <w:rStyle w:val="Heading1Char"/>
+                <w:rFonts w:ascii="Monaco" w:eastAsia="Times New Roman" w:hAnsi="Monaco" w:cs="Times New Roman"/>
+                <w:color w:val="000000"/>
+                <w:sz w:val="22"/>
+                <w:szCs w:val="22"/>
+                <w:lang w:val="en-CN"/>
+              </w:rPr>
+            </w:pPr>
+            <w:r>
+              <w:rPr>
+                <w:rFonts w:ascii="Monaco" w:hAnsi="Monaco"/>
+                <w:color w:val="000000"/>
+                <w:sz w:val="22"/>
+                <w:szCs w:val="22"/>
+              </w:rPr>
+              <w:t>}</w:t>
+            </w:r>
+          </w:p>
+        </w:tc>
+      </w:tr>
+    </w:tbl>
+    <w:p>
+      <w:pPr>
+        <w:rPr>
+          <w:sz w:val="22"/>
+          <w:szCs w:val="22"/>
+        </w:rPr>
+      </w:pPr>
+    </w:p>
     <w:p>
       <w:pPr>
         <w:rPr>
@@ -5506,10 +6335,12 @@
               <w:shd w:val="clear" w:color="auto" w:fill="FFFFFF"/>
               <w:spacing w:line="270" w:lineRule="atLeast"/>
               <w:rPr>
-                <w:rFonts w:ascii="Monaco" w:hAnsi="Monaco"/>
-                <w:color w:val="000000"/>
-                <w:sz w:val="22"/>
-                <w:szCs w:val="22"/>
+                <w:rStyle w:val="Heading1Char"/>
+                <w:rFonts w:ascii="Monaco" w:eastAsia="Times New Roman" w:hAnsi="Monaco" w:cs="Times New Roman"/>
+                <w:color w:val="000000"/>
+                <w:sz w:val="22"/>
+                <w:szCs w:val="22"/>
+                <w:lang w:val="en-CN"/>
               </w:rPr>
             </w:pPr>
             <w:r>
@@ -5522,6 +6353,267 @@
               <w:t>}</w:t>
             </w:r>
           </w:p>
+        </w:tc>
+      </w:tr>
+    </w:tbl>
+    <w:p>
+      <w:pPr>
+        <w:rPr>
+          <w:sz w:val="22"/>
+          <w:szCs w:val="22"/>
+        </w:rPr>
+      </w:pPr>
+    </w:p>
+    <w:p>
+      <w:pPr>
+        <w:rPr>
+          <w:sz w:val="22"/>
+          <w:szCs w:val="22"/>
+        </w:rPr>
+      </w:pPr>
+    </w:p>
+    <w:p>
+      <w:pPr>
+        <w:rPr>
+          <w:sz w:val="22"/>
+          <w:szCs w:val="22"/>
+        </w:rPr>
+      </w:pPr>
+    </w:p>
+    <w:p>
+      <w:pPr>
+        <w:rPr>
+          <w:sz w:val="22"/>
+          <w:szCs w:val="22"/>
+        </w:rPr>
+      </w:pPr>
+    </w:p>
+    <w:p>
+      <w:pPr>
+        <w:rPr>
+          <w:sz w:val="22"/>
+          <w:szCs w:val="22"/>
+        </w:rPr>
+      </w:pPr>
+    </w:p>
+    <w:tbl>
+      <w:tblPr>
+        <w:tblStyle w:val="TableGrid"/>
+        <w:tblW w:w="9351" w:type="dxa"/>
+        <w:tblLook w:val="04A0" w:firstRow="1" w:lastRow="0" w:firstColumn="1" w:lastColumn="0" w:noHBand="0" w:noVBand="1"/>
+      </w:tblPr>
+      <w:tblGrid>
+        <w:gridCol w:w="3116"/>
+        <w:gridCol w:w="6235"/>
+      </w:tblGrid>
+      <w:tr>
+        <w:tc>
+          <w:tcPr>
+            <w:tcW w:w="3116" w:type="dxa"/>
+          </w:tcPr>
+          <w:p>
+            <w:pPr>
+              <w:rPr>
+                <w:rStyle w:val="Heading1Char"/>
+                <w:sz w:val="22"/>
+                <w:szCs w:val="22"/>
+                <w:lang w:val="en-CN"/>
+              </w:rPr>
+            </w:pPr>
+            <w:r>
+              <w:rPr>
+                <w:rStyle w:val="Heading1Char"/>
+                <w:sz w:val="22"/>
+                <w:szCs w:val="22"/>
+                <w:lang w:val="en-CN"/>
+              </w:rPr>
+              <w:lastRenderedPageBreak/>
+              <w:t>Exception Type:</w:t>
+            </w:r>
+          </w:p>
+        </w:tc>
+        <w:tc>
+          <w:tcPr>
+            <w:tcW w:w="6235" w:type="dxa"/>
+          </w:tcPr>
+          <w:p>
+            <w:pPr>
+              <w:shd w:val="clear" w:color="auto" w:fill="FFFFFF"/>
+              <w:spacing w:line="270" w:lineRule="atLeast"/>
+              <w:rPr>
+                <w:rStyle w:val="Heading1Char"/>
+                <w:sz w:val="22"/>
+                <w:szCs w:val="22"/>
+                <w:lang w:val="en-CN"/>
+              </w:rPr>
+            </w:pPr>
+            <w:r>
+              <w:rPr>
+                <w:rStyle w:val="Heading1Char"/>
+                <w:sz w:val="22"/>
+                <w:szCs w:val="22"/>
+                <w:lang w:val="en-CN"/>
+              </w:rPr>
+              <w:t>System error occurred in Repository/DAO level</w:t>
+            </w:r>
+          </w:p>
+        </w:tc>
+      </w:tr>
+      <w:tr>
+        <w:tc>
+          <w:tcPr>
+            <w:tcW w:w="3116" w:type="dxa"/>
+          </w:tcPr>
+          <w:p>
+            <w:pPr>
+              <w:rPr>
+                <w:rStyle w:val="Heading1Char"/>
+                <w:sz w:val="22"/>
+                <w:szCs w:val="22"/>
+                <w:lang w:val="en-CN"/>
+              </w:rPr>
+            </w:pPr>
+            <w:r>
+              <w:rPr>
+                <w:rStyle w:val="Heading1Char"/>
+                <w:sz w:val="22"/>
+                <w:szCs w:val="22"/>
+                <w:lang w:val="en-CN"/>
+              </w:rPr>
+              <w:t>Return Example:</w:t>
+            </w:r>
+          </w:p>
+        </w:tc>
+        <w:tc>
+          <w:tcPr>
+            <w:tcW w:w="6235" w:type="dxa"/>
+          </w:tcPr>
+          <w:p>
+            <w:pPr>
+              <w:shd w:val="clear" w:color="auto" w:fill="FFFFFF"/>
+              <w:spacing w:line="270" w:lineRule="atLeast"/>
+              <w:rPr>
+                <w:rFonts w:ascii="Monaco" w:hAnsi="Monaco"/>
+                <w:color w:val="000000"/>
+                <w:sz w:val="22"/>
+                <w:szCs w:val="22"/>
+              </w:rPr>
+            </w:pPr>
+            <w:r>
+              <w:rPr>
+                <w:rFonts w:ascii="Monaco" w:hAnsi="Monaco"/>
+                <w:color w:val="000000"/>
+                <w:sz w:val="22"/>
+                <w:szCs w:val="22"/>
+              </w:rPr>
+              <w:t>{</w:t>
+            </w:r>
+          </w:p>
+          <w:p>
+            <w:pPr>
+              <w:shd w:val="clear" w:color="auto" w:fill="FFFFFF"/>
+              <w:spacing w:line="270" w:lineRule="atLeast"/>
+              <w:rPr>
+                <w:rFonts w:ascii="Monaco" w:hAnsi="Monaco"/>
+                <w:color w:val="000000"/>
+                <w:sz w:val="22"/>
+                <w:szCs w:val="22"/>
+              </w:rPr>
+            </w:pPr>
+            <w:r>
+              <w:rPr>
+                <w:rFonts w:ascii="Monaco" w:hAnsi="Monaco"/>
+                <w:color w:val="000000"/>
+                <w:sz w:val="22"/>
+                <w:szCs w:val="22"/>
+              </w:rPr>
+              <w:t xml:space="preserve">    </w:t>
+            </w:r>
+            <w:r>
+              <w:rPr>
+                <w:rFonts w:ascii="Monaco" w:hAnsi="Monaco"/>
+                <w:color w:val="A31515"/>
+                <w:sz w:val="22"/>
+                <w:szCs w:val="22"/>
+              </w:rPr>
+              <w:t>"messageType"</w:t>
+            </w:r>
+            <w:r>
+              <w:rPr>
+                <w:rFonts w:ascii="Monaco" w:hAnsi="Monaco"/>
+                <w:color w:val="000000"/>
+                <w:sz w:val="22"/>
+                <w:szCs w:val="22"/>
+              </w:rPr>
+              <w:t xml:space="preserve">: </w:t>
+            </w:r>
+            <w:r>
+              <w:rPr>
+                <w:rFonts w:ascii="Monaco" w:hAnsi="Monaco"/>
+                <w:color w:val="0451A5"/>
+                <w:sz w:val="22"/>
+                <w:szCs w:val="22"/>
+              </w:rPr>
+              <w:t>"ERROR"</w:t>
+            </w:r>
+            <w:r>
+              <w:rPr>
+                <w:rFonts w:ascii="Monaco" w:hAnsi="Monaco"/>
+                <w:color w:val="000000"/>
+                <w:sz w:val="22"/>
+                <w:szCs w:val="22"/>
+              </w:rPr>
+              <w:t>,</w:t>
+            </w:r>
+          </w:p>
+          <w:p>
+            <w:pPr>
+              <w:shd w:val="clear" w:color="auto" w:fill="FFFFFF"/>
+              <w:spacing w:line="270" w:lineRule="atLeast"/>
+              <w:rPr>
+                <w:rFonts w:ascii="Monaco" w:hAnsi="Monaco"/>
+                <w:color w:val="000000"/>
+                <w:sz w:val="22"/>
+                <w:szCs w:val="22"/>
+              </w:rPr>
+            </w:pPr>
+            <w:r>
+              <w:rPr>
+                <w:rFonts w:ascii="Monaco" w:hAnsi="Monaco"/>
+                <w:color w:val="000000"/>
+                <w:sz w:val="22"/>
+                <w:szCs w:val="22"/>
+              </w:rPr>
+              <w:t xml:space="preserve">    </w:t>
+            </w:r>
+            <w:r>
+              <w:rPr>
+                <w:rFonts w:ascii="Monaco" w:hAnsi="Monaco"/>
+                <w:color w:val="A31515"/>
+                <w:sz w:val="22"/>
+                <w:szCs w:val="22"/>
+              </w:rPr>
+              <w:t>"message"</w:t>
+            </w:r>
+            <w:r>
+              <w:rPr>
+                <w:rFonts w:ascii="Monaco" w:hAnsi="Monaco"/>
+                <w:color w:val="000000"/>
+                <w:sz w:val="22"/>
+                <w:szCs w:val="22"/>
+              </w:rPr>
+              <w:t xml:space="preserve">: </w:t>
+            </w:r>
+            <w:r>
+              <w:rPr>
+                <w:rFonts w:ascii="Monaco" w:hAnsi="Monaco"/>
+                <w:color w:val="0451A5"/>
+                <w:sz w:val="22"/>
+                <w:szCs w:val="22"/>
+              </w:rPr>
+              <w:t>"Sorry, some exception when get data, please try late or contact service supplier"</w:t>
+            </w:r>
+          </w:p>
           <w:p>
             <w:pPr>
               <w:shd w:val="clear" w:color="auto" w:fill="FFFFFF"/>
@@ -5535,6 +6627,15 @@
                 <w:lang w:val="en-CN"/>
               </w:rPr>
             </w:pPr>
+            <w:r>
+              <w:rPr>
+                <w:rFonts w:ascii="Monaco" w:hAnsi="Monaco"/>
+                <w:color w:val="000000"/>
+                <w:sz w:val="22"/>
+                <w:szCs w:val="22"/>
+              </w:rPr>
+              <w:t>}</w:t>
+            </w:r>
           </w:p>
         </w:tc>
       </w:tr>
@@ -5604,7 +6705,25 @@
                 <w:szCs w:val="22"/>
                 <w:lang w:val="en-CN"/>
               </w:rPr>
-              <w:t>System error occurred in Repository/DAO level</w:t>
+              <w:t xml:space="preserve">System error occurred in </w:t>
+            </w:r>
+            <w:r>
+              <w:rPr>
+                <w:rStyle w:val="Heading1Char"/>
+                <w:sz w:val="22"/>
+                <w:szCs w:val="22"/>
+                <w:lang w:val="en-CN"/>
+              </w:rPr>
+              <w:t>any part and unkn</w:t>
+            </w:r>
+            <w:r>
+              <w:rPr>
+                <w:rStyle w:val="Heading1Char"/>
+                <w:sz w:val="22"/>
+                <w:szCs w:val="22"/>
+                <w:lang w:val="en-CN"/>
+              </w:rPr>
+              <w:t>own</w:t>
             </w:r>
           </w:p>
         </w:tc>
@@ -5761,7 +6880,7 @@
                 <w:sz w:val="22"/>
                 <w:szCs w:val="22"/>
               </w:rPr>
-              <w:t>"Sorry, some exception when get data, please try late or contact service supplier"</w:t>
+              <w:t>"Sorry, some exception occurred, please try late or contact service supplier"</w:t>
             </w:r>
           </w:p>
           <w:p>
@@ -5786,287 +6905,6 @@
               </w:rPr>
               <w:t>}</w:t>
             </w:r>
-          </w:p>
-        </w:tc>
-      </w:tr>
-    </w:tbl>
-    <w:p>
-      <w:pPr>
-        <w:rPr>
-          <w:sz w:val="22"/>
-          <w:szCs w:val="22"/>
-        </w:rPr>
-      </w:pPr>
-    </w:p>
-    <w:tbl>
-      <w:tblPr>
-        <w:tblStyle w:val="TableGrid"/>
-        <w:tblW w:w="9351" w:type="dxa"/>
-        <w:tblLook w:val="04A0" w:firstRow="1" w:lastRow="0" w:firstColumn="1" w:lastColumn="0" w:noHBand="0" w:noVBand="1"/>
-      </w:tblPr>
-      <w:tblGrid>
-        <w:gridCol w:w="3116"/>
-        <w:gridCol w:w="6235"/>
-      </w:tblGrid>
-      <w:tr>
-        <w:tc>
-          <w:tcPr>
-            <w:tcW w:w="3116" w:type="dxa"/>
-          </w:tcPr>
-          <w:p>
-            <w:pPr>
-              <w:rPr>
-                <w:rStyle w:val="Heading1Char"/>
-                <w:sz w:val="22"/>
-                <w:szCs w:val="22"/>
-                <w:lang w:val="en-CN"/>
-              </w:rPr>
-            </w:pPr>
-            <w:r>
-              <w:rPr>
-                <w:rStyle w:val="Heading1Char"/>
-                <w:sz w:val="22"/>
-                <w:szCs w:val="22"/>
-                <w:lang w:val="en-CN"/>
-              </w:rPr>
-              <w:t>Exception Type:</w:t>
-            </w:r>
-          </w:p>
-        </w:tc>
-        <w:tc>
-          <w:tcPr>
-            <w:tcW w:w="6235" w:type="dxa"/>
-          </w:tcPr>
-          <w:p>
-            <w:pPr>
-              <w:shd w:val="clear" w:color="auto" w:fill="FFFFFF"/>
-              <w:spacing w:line="270" w:lineRule="atLeast"/>
-              <w:rPr>
-                <w:rStyle w:val="Heading1Char"/>
-                <w:sz w:val="22"/>
-                <w:szCs w:val="22"/>
-                <w:lang w:val="en-CN"/>
-              </w:rPr>
-            </w:pPr>
-            <w:r>
-              <w:rPr>
-                <w:rStyle w:val="Heading1Char"/>
-                <w:sz w:val="22"/>
-                <w:szCs w:val="22"/>
-                <w:lang w:val="en-CN"/>
-              </w:rPr>
-              <w:t xml:space="preserve">System error occurred in </w:t>
-            </w:r>
-            <w:r>
-              <w:rPr>
-                <w:rStyle w:val="Heading1Char"/>
-                <w:sz w:val="22"/>
-                <w:szCs w:val="22"/>
-                <w:lang w:val="en-CN"/>
-              </w:rPr>
-              <w:t>any part and unkn</w:t>
-            </w:r>
-            <w:r>
-              <w:rPr>
-                <w:rStyle w:val="Heading1Char"/>
-                <w:sz w:val="22"/>
-                <w:szCs w:val="22"/>
-                <w:lang w:val="en-CN"/>
-              </w:rPr>
-              <w:t>own</w:t>
-            </w:r>
-          </w:p>
-        </w:tc>
-      </w:tr>
-      <w:tr>
-        <w:tc>
-          <w:tcPr>
-            <w:tcW w:w="3116" w:type="dxa"/>
-          </w:tcPr>
-          <w:p>
-            <w:pPr>
-              <w:rPr>
-                <w:rStyle w:val="Heading1Char"/>
-                <w:sz w:val="22"/>
-                <w:szCs w:val="22"/>
-                <w:lang w:val="en-CN"/>
-              </w:rPr>
-            </w:pPr>
-            <w:r>
-              <w:rPr>
-                <w:rStyle w:val="Heading1Char"/>
-                <w:sz w:val="22"/>
-                <w:szCs w:val="22"/>
-                <w:lang w:val="en-CN"/>
-              </w:rPr>
-              <w:t>Return Example:</w:t>
-            </w:r>
-          </w:p>
-        </w:tc>
-        <w:tc>
-          <w:tcPr>
-            <w:tcW w:w="6235" w:type="dxa"/>
-          </w:tcPr>
-          <w:p>
-            <w:pPr>
-              <w:shd w:val="clear" w:color="auto" w:fill="FFFFFF"/>
-              <w:spacing w:line="270" w:lineRule="atLeast"/>
-              <w:rPr>
-                <w:rFonts w:ascii="Monaco" w:hAnsi="Monaco"/>
-                <w:color w:val="000000"/>
-                <w:sz w:val="22"/>
-                <w:szCs w:val="22"/>
-              </w:rPr>
-            </w:pPr>
-            <w:r>
-              <w:rPr>
-                <w:rFonts w:ascii="Monaco" w:hAnsi="Monaco"/>
-                <w:color w:val="000000"/>
-                <w:sz w:val="22"/>
-                <w:szCs w:val="22"/>
-              </w:rPr>
-              <w:t>{</w:t>
-            </w:r>
-          </w:p>
-          <w:p>
-            <w:pPr>
-              <w:shd w:val="clear" w:color="auto" w:fill="FFFFFF"/>
-              <w:spacing w:line="270" w:lineRule="atLeast"/>
-              <w:rPr>
-                <w:rFonts w:ascii="Monaco" w:hAnsi="Monaco"/>
-                <w:color w:val="000000"/>
-                <w:sz w:val="22"/>
-                <w:szCs w:val="22"/>
-              </w:rPr>
-            </w:pPr>
-            <w:r>
-              <w:rPr>
-                <w:rFonts w:ascii="Monaco" w:hAnsi="Monaco"/>
-                <w:color w:val="000000"/>
-                <w:sz w:val="22"/>
-                <w:szCs w:val="22"/>
-              </w:rPr>
-              <w:t xml:space="preserve">    </w:t>
-            </w:r>
-            <w:r>
-              <w:rPr>
-                <w:rFonts w:ascii="Monaco" w:hAnsi="Monaco"/>
-                <w:color w:val="A31515"/>
-                <w:sz w:val="22"/>
-                <w:szCs w:val="22"/>
-              </w:rPr>
-              <w:t>"messageType"</w:t>
-            </w:r>
-            <w:r>
-              <w:rPr>
-                <w:rFonts w:ascii="Monaco" w:hAnsi="Monaco"/>
-                <w:color w:val="000000"/>
-                <w:sz w:val="22"/>
-                <w:szCs w:val="22"/>
-              </w:rPr>
-              <w:t xml:space="preserve">: </w:t>
-            </w:r>
-            <w:r>
-              <w:rPr>
-                <w:rFonts w:ascii="Monaco" w:hAnsi="Monaco"/>
-                <w:color w:val="0451A5"/>
-                <w:sz w:val="22"/>
-                <w:szCs w:val="22"/>
-              </w:rPr>
-              <w:t>"ERROR"</w:t>
-            </w:r>
-            <w:r>
-              <w:rPr>
-                <w:rFonts w:ascii="Monaco" w:hAnsi="Monaco"/>
-                <w:color w:val="000000"/>
-                <w:sz w:val="22"/>
-                <w:szCs w:val="22"/>
-              </w:rPr>
-              <w:t>,</w:t>
-            </w:r>
-          </w:p>
-          <w:p>
-            <w:pPr>
-              <w:shd w:val="clear" w:color="auto" w:fill="FFFFFF"/>
-              <w:spacing w:line="270" w:lineRule="atLeast"/>
-              <w:rPr>
-                <w:rFonts w:ascii="Monaco" w:hAnsi="Monaco"/>
-                <w:color w:val="000000"/>
-                <w:sz w:val="22"/>
-                <w:szCs w:val="22"/>
-              </w:rPr>
-            </w:pPr>
-            <w:r>
-              <w:rPr>
-                <w:rFonts w:ascii="Monaco" w:hAnsi="Monaco"/>
-                <w:color w:val="000000"/>
-                <w:sz w:val="22"/>
-                <w:szCs w:val="22"/>
-              </w:rPr>
-              <w:t xml:space="preserve">    </w:t>
-            </w:r>
-            <w:r>
-              <w:rPr>
-                <w:rFonts w:ascii="Monaco" w:hAnsi="Monaco"/>
-                <w:color w:val="A31515"/>
-                <w:sz w:val="22"/>
-                <w:szCs w:val="22"/>
-              </w:rPr>
-              <w:t>"message"</w:t>
-            </w:r>
-            <w:r>
-              <w:rPr>
-                <w:rFonts w:ascii="Monaco" w:hAnsi="Monaco"/>
-                <w:color w:val="000000"/>
-                <w:sz w:val="22"/>
-                <w:szCs w:val="22"/>
-              </w:rPr>
-              <w:t xml:space="preserve">: </w:t>
-            </w:r>
-            <w:r>
-              <w:rPr>
-                <w:rFonts w:ascii="Monaco" w:hAnsi="Monaco"/>
-                <w:color w:val="0451A5"/>
-                <w:sz w:val="22"/>
-                <w:szCs w:val="22"/>
-              </w:rPr>
-              <w:t>"Sorry, some exception occurred, please try late or contact service supplier"</w:t>
-            </w:r>
-          </w:p>
-          <w:p>
-            <w:pPr>
-              <w:shd w:val="clear" w:color="auto" w:fill="FFFFFF"/>
-              <w:spacing w:line="270" w:lineRule="atLeast"/>
-              <w:rPr>
-                <w:rFonts w:ascii="Monaco" w:hAnsi="Monaco"/>
-                <w:color w:val="000000"/>
-                <w:sz w:val="22"/>
-                <w:szCs w:val="22"/>
-              </w:rPr>
-            </w:pPr>
-            <w:r>
-              <w:rPr>
-                <w:rFonts w:ascii="Monaco" w:hAnsi="Monaco"/>
-                <w:color w:val="000000"/>
-                <w:sz w:val="22"/>
-                <w:szCs w:val="22"/>
-              </w:rPr>
-              <w:t>}</w:t>
-            </w:r>
-          </w:p>
-          <w:p>
-            <w:pPr>
-              <w:shd w:val="clear" w:color="auto" w:fill="FFFFFF"/>
-              <w:spacing w:line="270" w:lineRule="atLeast"/>
-              <w:rPr>
-                <w:rStyle w:val="Heading1Char"/>
-                <w:rFonts w:ascii="Monaco" w:eastAsia="Times New Roman" w:hAnsi="Monaco" w:cs="Times New Roman"/>
-                <w:color w:val="000000"/>
-                <w:sz w:val="22"/>
-                <w:szCs w:val="22"/>
-                <w:lang w:val="en-CN"/>
-              </w:rPr>
-            </w:pPr>
           </w:p>
         </w:tc>
       </w:tr>
@@ -6097,26 +6935,6 @@
           <w:szCs w:val="28"/>
           <w:lang w:val="en-CN"/>
         </w:rPr>
-        <w:br w:type="page"/>
-      </w:r>
-    </w:p>
-    <w:p>
-      <w:pPr>
-        <w:rPr>
-          <w:rStyle w:val="Heading1Char"/>
-          <w:sz w:val="28"/>
-          <w:szCs w:val="28"/>
-          <w:lang w:val="en-CN"/>
-        </w:rPr>
-      </w:pPr>
-      <w:r>
-        <w:rPr>
-          <w:rStyle w:val="Heading1Char"/>
-          <w:sz w:val="28"/>
-          <w:szCs w:val="28"/>
-          <w:lang w:val="en-CN"/>
-        </w:rPr>
-        <w:lastRenderedPageBreak/>
         <w:t>2.</w:t>
       </w:r>
       <w:r>
@@ -7156,10 +7974,12 @@
               <w:shd w:val="clear" w:color="auto" w:fill="FFFFFF"/>
               <w:spacing w:line="270" w:lineRule="atLeast"/>
               <w:rPr>
-                <w:rFonts w:ascii="Monaco" w:hAnsi="Monaco"/>
-                <w:color w:val="000000"/>
-                <w:sz w:val="22"/>
-                <w:szCs w:val="22"/>
+                <w:rStyle w:val="Heading1Char"/>
+                <w:rFonts w:ascii="Monaco" w:eastAsia="Times New Roman" w:hAnsi="Monaco" w:cs="Times New Roman"/>
+                <w:color w:val="000000"/>
+                <w:sz w:val="22"/>
+                <w:szCs w:val="22"/>
+                <w:lang w:val="en-CN"/>
               </w:rPr>
             </w:pPr>
             <w:r>
@@ -7171,24 +7991,18 @@
               </w:rPr>
               <w:t>}</w:t>
             </w:r>
-          </w:p>
-          <w:p>
-            <w:pPr>
-              <w:shd w:val="clear" w:color="auto" w:fill="FFFFFF"/>
-              <w:spacing w:line="270" w:lineRule="atLeast"/>
-              <w:rPr>
-                <w:rStyle w:val="Heading1Char"/>
-                <w:rFonts w:ascii="Monaco" w:eastAsia="Times New Roman" w:hAnsi="Monaco" w:cs="Times New Roman"/>
-                <w:color w:val="000000"/>
-                <w:sz w:val="22"/>
-                <w:szCs w:val="22"/>
-                <w:lang w:val="en-CN"/>
-              </w:rPr>
-            </w:pPr>
           </w:p>
         </w:tc>
       </w:tr>
     </w:tbl>
+    <w:p>
+      <w:pPr>
+        <w:rPr>
+          <w:sz w:val="22"/>
+          <w:szCs w:val="22"/>
+        </w:rPr>
+      </w:pPr>
+    </w:p>
     <w:p>
       <w:pPr>
         <w:rPr>
@@ -7228,6 +8042,7 @@
                 <w:szCs w:val="22"/>
                 <w:lang w:val="en-CN"/>
               </w:rPr>
+              <w:lastRenderedPageBreak/>
               <w:t>Exception Type:</w:t>
             </w:r>
           </w:p>
@@ -7717,7 +8532,6 @@
           <w:szCs w:val="28"/>
           <w:lang w:val="en-CN"/>
         </w:rPr>
-        <w:lastRenderedPageBreak/>
         <w:t xml:space="preserve">2.3  </w:t>
       </w:r>
       <w:r>
@@ -7992,17 +8806,27 @@
                 <w:rStyle w:val="Heading1Char"/>
                 <w:sz w:val="22"/>
                 <w:szCs w:val="22"/>
-                <w:lang w:val="en-CN"/>
-              </w:rPr>
-            </w:pPr>
-            <w:r>
-              <w:rPr>
-                <w:rStyle w:val="Heading1Char"/>
-                <w:sz w:val="22"/>
-                <w:szCs w:val="22"/>
-                <w:lang w:val="en-CN"/>
-              </w:rPr>
-              <w:t>GET</w:t>
+                <w:lang w:val="en-US"/>
+              </w:rPr>
+            </w:pPr>
+            <w:r>
+              <w:rPr>
+                <w:rStyle w:val="Heading1Char"/>
+                <w:rFonts w:hint="eastAsia"/>
+                <w:sz w:val="22"/>
+                <w:szCs w:val="22"/>
+                <w:lang w:val="en-CN"/>
+              </w:rPr>
+              <w:t>Any</w:t>
+            </w:r>
+            <w:r>
+              <w:rPr>
+                <w:rStyle w:val="Heading1Char"/>
+                <w:sz w:val="22"/>
+                <w:szCs w:val="22"/>
+                <w:lang w:val="en-US"/>
+              </w:rPr>
+              <w:t xml:space="preserve"> method are acceptable</w:t>
             </w:r>
           </w:p>
         </w:tc>
@@ -8173,7 +8997,7 @@
                 <w:sz w:val="22"/>
                 <w:szCs w:val="22"/>
               </w:rPr>
-              <w:t>"1. /queryweatherbycities, input city list (up to 3 ) and get current weather record"</w:t>
+              <w:t>"1. /queryweatherbycities, support GET Method input city list (up to 3, each city should have different name) and get current weather record"</w:t>
             </w:r>
             <w:r>
               <w:rPr>
@@ -8212,7 +9036,7 @@
                 <w:sz w:val="22"/>
                 <w:szCs w:val="22"/>
               </w:rPr>
-              <w:t>" Need webservice client support and The input format like following:"</w:t>
+              <w:t>" Need webservice client support and The input format like following (remove any Backslashs(\\) if see them,:"</w:t>
             </w:r>
             <w:r>
               <w:rPr>
@@ -8290,18 +9114,20 @@
                 <w:sz w:val="22"/>
                 <w:szCs w:val="22"/>
               </w:rPr>
-              <w:t>"2. /availablecities, query record of which cities are available"</w:t>
-            </w:r>
-          </w:p>
-          <w:p>
-            <w:pPr>
-              <w:shd w:val="clear" w:color="auto" w:fill="FFFFFF"/>
-              <w:spacing w:line="270" w:lineRule="atLeast"/>
-              <w:rPr>
-                <w:rFonts w:ascii="Monaco" w:hAnsi="Monaco"/>
-                <w:color w:val="000000"/>
-                <w:sz w:val="22"/>
-                <w:szCs w:val="22"/>
+              <w:t>"2. /availablecities, support GET Method, query record of which cities are available"</w:t>
+            </w:r>
+          </w:p>
+          <w:p>
+            <w:pPr>
+              <w:shd w:val="clear" w:color="auto" w:fill="FFFFFF"/>
+              <w:spacing w:line="270" w:lineRule="atLeast"/>
+              <w:rPr>
+                <w:rStyle w:val="Heading1Char"/>
+                <w:rFonts w:ascii="Monaco" w:eastAsia="Times New Roman" w:hAnsi="Monaco" w:cs="Times New Roman"/>
+                <w:color w:val="000000"/>
+                <w:sz w:val="22"/>
+                <w:szCs w:val="22"/>
+                <w:lang w:val="en-CN"/>
               </w:rPr>
             </w:pPr>
             <w:r>
@@ -8313,20 +9139,6 @@
               </w:rPr>
               <w:t>]</w:t>
             </w:r>
-          </w:p>
-          <w:p>
-            <w:pPr>
-              <w:shd w:val="clear" w:color="auto" w:fill="FFFFFF"/>
-              <w:spacing w:line="270" w:lineRule="atLeast"/>
-              <w:rPr>
-                <w:rStyle w:val="Heading1Char"/>
-                <w:rFonts w:ascii="Monaco" w:eastAsia="Times New Roman" w:hAnsi="Monaco" w:cs="Times New Roman"/>
-                <w:color w:val="000000"/>
-                <w:sz w:val="22"/>
-                <w:szCs w:val="22"/>
-                <w:lang w:val="en-CN"/>
-              </w:rPr>
-            </w:pPr>
           </w:p>
         </w:tc>
       </w:tr>
@@ -8445,6 +9257,2239 @@
                 <w:lang w:val="en-CN"/>
               </w:rPr>
               <w:t>This document do not contain uncontrolled error such as bad request exception</w:t>
+            </w:r>
+          </w:p>
+        </w:tc>
+      </w:tr>
+    </w:tbl>
+    <w:p>
+      <w:pPr>
+        <w:rPr>
+          <w:rStyle w:val="Heading1Char"/>
+        </w:rPr>
+      </w:pPr>
+    </w:p>
+    <w:p>
+      <w:pPr>
+        <w:pStyle w:val="ListParagraph"/>
+        <w:numPr>
+          <w:ilvl w:val="0"/>
+          <w:numId w:val="1"/>
+        </w:numPr>
+        <w:rPr>
+          <w:rStyle w:val="Heading1Char"/>
+        </w:rPr>
+      </w:pPr>
+      <w:r>
+        <w:rPr>
+          <w:rStyle w:val="Heading1Char"/>
+        </w:rPr>
+        <w:lastRenderedPageBreak/>
+        <w:t>Result with wrong input</w:t>
+      </w:r>
+    </w:p>
+    <w:p>
+      <w:pPr>
+        <w:rPr>
+          <w:rStyle w:val="Heading1Char"/>
+          <w:sz w:val="28"/>
+          <w:szCs w:val="28"/>
+          <w:lang w:val="en-CN"/>
+        </w:rPr>
+      </w:pPr>
+      <w:r>
+        <w:rPr>
+          <w:rStyle w:val="Heading1Char"/>
+          <w:sz w:val="28"/>
+          <w:szCs w:val="28"/>
+          <w:lang w:val="en-CN"/>
+        </w:rPr>
+        <w:t>3</w:t>
+      </w:r>
+      <w:r>
+        <w:rPr>
+          <w:rStyle w:val="Heading1Char"/>
+          <w:sz w:val="28"/>
+          <w:szCs w:val="28"/>
+          <w:lang w:val="en-CN"/>
+        </w:rPr>
+        <w:t>.</w:t>
+      </w:r>
+      <w:r>
+        <w:rPr>
+          <w:rStyle w:val="Heading1Char"/>
+          <w:sz w:val="28"/>
+          <w:szCs w:val="28"/>
+          <w:lang w:val="en-CN"/>
+        </w:rPr>
+        <w:t>1</w:t>
+      </w:r>
+      <w:r>
+        <w:rPr>
+          <w:rStyle w:val="Heading1Char"/>
+          <w:sz w:val="28"/>
+          <w:szCs w:val="28"/>
+          <w:lang w:val="en-CN"/>
+        </w:rPr>
+        <w:t xml:space="preserve">  </w:t>
+      </w:r>
+      <w:r>
+        <w:rPr>
+          <w:rStyle w:val="Heading1Char"/>
+          <w:sz w:val="28"/>
+          <w:szCs w:val="28"/>
+          <w:lang w:val="en-CN"/>
+        </w:rPr>
+        <w:t>Wrong format</w:t>
+      </w:r>
+    </w:p>
+    <w:tbl>
+      <w:tblPr>
+        <w:tblStyle w:val="TableGrid"/>
+        <w:tblW w:w="9351" w:type="dxa"/>
+        <w:tblLook w:val="04A0" w:firstRow="1" w:lastRow="0" w:firstColumn="1" w:lastColumn="0" w:noHBand="0" w:noVBand="1"/>
+      </w:tblPr>
+      <w:tblGrid>
+        <w:gridCol w:w="3116"/>
+        <w:gridCol w:w="6235"/>
+      </w:tblGrid>
+      <w:tr>
+        <w:tc>
+          <w:tcPr>
+            <w:tcW w:w="3116" w:type="dxa"/>
+          </w:tcPr>
+          <w:p>
+            <w:pPr>
+              <w:rPr>
+                <w:rStyle w:val="Heading1Char"/>
+                <w:sz w:val="22"/>
+                <w:szCs w:val="22"/>
+                <w:lang w:val="en-CN"/>
+              </w:rPr>
+            </w:pPr>
+            <w:r>
+              <w:rPr>
+                <w:rStyle w:val="Heading1Char"/>
+                <w:sz w:val="22"/>
+                <w:szCs w:val="22"/>
+                <w:lang w:val="en-CN"/>
+              </w:rPr>
+              <w:t>Name:</w:t>
+            </w:r>
+          </w:p>
+        </w:tc>
+        <w:tc>
+          <w:tcPr>
+            <w:tcW w:w="6235" w:type="dxa"/>
+          </w:tcPr>
+          <w:p>
+            <w:pPr>
+              <w:rPr>
+                <w:rStyle w:val="Heading1Char"/>
+                <w:sz w:val="22"/>
+                <w:szCs w:val="22"/>
+                <w:lang w:val="en-CN"/>
+              </w:rPr>
+            </w:pPr>
+            <w:r>
+              <w:rPr>
+                <w:rStyle w:val="Heading1Char"/>
+                <w:sz w:val="22"/>
+                <w:szCs w:val="22"/>
+                <w:lang w:val="en-CN"/>
+              </w:rPr>
+              <w:t>Weather information  query</w:t>
+            </w:r>
+            <w:r>
+              <w:rPr>
+                <w:rStyle w:val="Heading1Char"/>
+                <w:sz w:val="22"/>
+                <w:szCs w:val="22"/>
+                <w:lang w:val="en-CN"/>
+              </w:rPr>
+              <w:t xml:space="preserve"> with wrong input</w:t>
+            </w:r>
+          </w:p>
+        </w:tc>
+      </w:tr>
+      <w:tr>
+        <w:tc>
+          <w:tcPr>
+            <w:tcW w:w="3116" w:type="dxa"/>
+          </w:tcPr>
+          <w:p>
+            <w:pPr>
+              <w:rPr>
+                <w:rStyle w:val="Heading1Char"/>
+                <w:sz w:val="22"/>
+                <w:szCs w:val="22"/>
+                <w:lang w:val="en-CN"/>
+              </w:rPr>
+            </w:pPr>
+            <w:r>
+              <w:rPr>
+                <w:rStyle w:val="Heading1Char"/>
+                <w:sz w:val="22"/>
+                <w:szCs w:val="22"/>
+                <w:lang w:val="en-CN"/>
+              </w:rPr>
+              <w:t>URI:</w:t>
+            </w:r>
+          </w:p>
+        </w:tc>
+        <w:tc>
+          <w:tcPr>
+            <w:tcW w:w="6235" w:type="dxa"/>
+          </w:tcPr>
+          <w:p>
+            <w:pPr>
+              <w:rPr>
+                <w:rStyle w:val="Heading1Char"/>
+                <w:sz w:val="22"/>
+                <w:szCs w:val="22"/>
+                <w:lang w:val="en-CN"/>
+              </w:rPr>
+            </w:pPr>
+            <w:r>
+              <w:rPr>
+                <w:rStyle w:val="Heading1Char"/>
+                <w:sz w:val="22"/>
+                <w:szCs w:val="22"/>
+                <w:lang w:val="en-CN"/>
+              </w:rPr>
+              <w:t>[Host]:(port)/queryweatherbycities</w:t>
+            </w:r>
+          </w:p>
+        </w:tc>
+      </w:tr>
+      <w:tr>
+        <w:tc>
+          <w:tcPr>
+            <w:tcW w:w="3116" w:type="dxa"/>
+          </w:tcPr>
+          <w:p>
+            <w:pPr>
+              <w:rPr>
+                <w:rStyle w:val="Heading1Char"/>
+                <w:sz w:val="22"/>
+                <w:szCs w:val="22"/>
+                <w:lang w:val="en-CN"/>
+              </w:rPr>
+            </w:pPr>
+            <w:r>
+              <w:rPr>
+                <w:rStyle w:val="Heading1Char"/>
+                <w:sz w:val="22"/>
+                <w:szCs w:val="22"/>
+              </w:rPr>
+              <w:t>Description</w:t>
+            </w:r>
+          </w:p>
+        </w:tc>
+        <w:tc>
+          <w:tcPr>
+            <w:tcW w:w="6235" w:type="dxa"/>
+          </w:tcPr>
+          <w:p>
+            <w:pPr>
+              <w:rPr>
+                <w:rStyle w:val="Heading1Char"/>
+                <w:sz w:val="22"/>
+                <w:szCs w:val="22"/>
+                <w:lang w:val="en-CN"/>
+              </w:rPr>
+            </w:pPr>
+            <w:r>
+              <w:rPr>
+                <w:rStyle w:val="Heading1Char"/>
+                <w:sz w:val="22"/>
+                <w:szCs w:val="22"/>
+                <w:lang w:val="en-CN"/>
+              </w:rPr>
+              <w:t xml:space="preserve">Input cities information to query weather information  </w:t>
+            </w:r>
+          </w:p>
+        </w:tc>
+      </w:tr>
+      <w:tr>
+        <w:tc>
+          <w:tcPr>
+            <w:tcW w:w="3116" w:type="dxa"/>
+          </w:tcPr>
+          <w:p>
+            <w:pPr>
+              <w:rPr>
+                <w:rStyle w:val="Heading1Char"/>
+                <w:sz w:val="22"/>
+                <w:szCs w:val="22"/>
+                <w:lang w:val="en-CN"/>
+              </w:rPr>
+            </w:pPr>
+            <w:r>
+              <w:rPr>
+                <w:rStyle w:val="Heading1Char"/>
+                <w:sz w:val="22"/>
+                <w:szCs w:val="22"/>
+                <w:lang w:val="en-CN"/>
+              </w:rPr>
+              <w:t>HTTP/HTTPS:</w:t>
+            </w:r>
+          </w:p>
+        </w:tc>
+        <w:tc>
+          <w:tcPr>
+            <w:tcW w:w="6235" w:type="dxa"/>
+          </w:tcPr>
+          <w:p>
+            <w:pPr>
+              <w:rPr>
+                <w:rStyle w:val="Heading1Char"/>
+                <w:sz w:val="22"/>
+                <w:szCs w:val="22"/>
+                <w:lang w:val="en-CN"/>
+              </w:rPr>
+            </w:pPr>
+            <w:r>
+              <w:rPr>
+                <w:rStyle w:val="Heading1Char"/>
+                <w:sz w:val="22"/>
+                <w:szCs w:val="22"/>
+                <w:lang w:val="en-CN"/>
+              </w:rPr>
+              <w:t>HTTP only</w:t>
+            </w:r>
+          </w:p>
+        </w:tc>
+      </w:tr>
+      <w:tr>
+        <w:tc>
+          <w:tcPr>
+            <w:tcW w:w="3116" w:type="dxa"/>
+          </w:tcPr>
+          <w:p>
+            <w:pPr>
+              <w:rPr>
+                <w:rStyle w:val="Heading1Char"/>
+                <w:sz w:val="22"/>
+                <w:szCs w:val="22"/>
+                <w:lang w:val="en-CN"/>
+              </w:rPr>
+            </w:pPr>
+            <w:r>
+              <w:rPr>
+                <w:rStyle w:val="Heading1Char"/>
+                <w:sz w:val="22"/>
+                <w:szCs w:val="22"/>
+                <w:lang w:val="en-CN"/>
+              </w:rPr>
+              <w:t>Call Methods</w:t>
+            </w:r>
+          </w:p>
+        </w:tc>
+        <w:tc>
+          <w:tcPr>
+            <w:tcW w:w="6235" w:type="dxa"/>
+          </w:tcPr>
+          <w:p>
+            <w:pPr>
+              <w:rPr>
+                <w:rStyle w:val="Heading1Char"/>
+                <w:sz w:val="22"/>
+                <w:szCs w:val="22"/>
+                <w:lang w:val="en-CN"/>
+              </w:rPr>
+            </w:pPr>
+            <w:r>
+              <w:rPr>
+                <w:rStyle w:val="Heading1Char"/>
+                <w:sz w:val="22"/>
+                <w:szCs w:val="22"/>
+                <w:lang w:val="en-CN"/>
+              </w:rPr>
+              <w:t>GET</w:t>
+            </w:r>
+          </w:p>
+        </w:tc>
+      </w:tr>
+      <w:tr>
+        <w:tc>
+          <w:tcPr>
+            <w:tcW w:w="3116" w:type="dxa"/>
+          </w:tcPr>
+          <w:p>
+            <w:pPr>
+              <w:rPr>
+                <w:rStyle w:val="Heading1Char"/>
+                <w:sz w:val="22"/>
+                <w:szCs w:val="22"/>
+                <w:lang w:val="en-CN"/>
+              </w:rPr>
+            </w:pPr>
+            <w:r>
+              <w:rPr>
+                <w:rStyle w:val="Heading1Char"/>
+                <w:sz w:val="22"/>
+                <w:szCs w:val="22"/>
+                <w:lang w:val="en-CN"/>
+              </w:rPr>
+              <w:t>Accepted Data Type</w:t>
+            </w:r>
+          </w:p>
+        </w:tc>
+        <w:tc>
+          <w:tcPr>
+            <w:tcW w:w="6235" w:type="dxa"/>
+          </w:tcPr>
+          <w:p>
+            <w:pPr>
+              <w:rPr>
+                <w:rStyle w:val="Heading1Char"/>
+                <w:sz w:val="22"/>
+                <w:szCs w:val="22"/>
+                <w:lang w:val="en-CN"/>
+              </w:rPr>
+            </w:pPr>
+            <w:r>
+              <w:rPr>
+                <w:rStyle w:val="Heading1Char"/>
+                <w:sz w:val="22"/>
+                <w:szCs w:val="22"/>
+                <w:lang w:val="en-CN"/>
+              </w:rPr>
+              <w:t>JSON</w:t>
+            </w:r>
+          </w:p>
+        </w:tc>
+      </w:tr>
+      <w:tr>
+        <w:tc>
+          <w:tcPr>
+            <w:tcW w:w="3116" w:type="dxa"/>
+          </w:tcPr>
+          <w:p>
+            <w:pPr>
+              <w:rPr>
+                <w:rStyle w:val="Heading1Char"/>
+                <w:sz w:val="22"/>
+                <w:szCs w:val="22"/>
+                <w:lang w:val="en-CN"/>
+              </w:rPr>
+            </w:pPr>
+            <w:r>
+              <w:rPr>
+                <w:rStyle w:val="Heading1Char"/>
+                <w:sz w:val="22"/>
+                <w:szCs w:val="22"/>
+                <w:lang w:val="en-CN"/>
+              </w:rPr>
+              <w:t>Request Example:</w:t>
+            </w:r>
+          </w:p>
+        </w:tc>
+        <w:tc>
+          <w:tcPr>
+            <w:tcW w:w="6235" w:type="dxa"/>
+          </w:tcPr>
+          <w:p>
+            <w:pPr>
+              <w:shd w:val="clear" w:color="auto" w:fill="FFFFFF"/>
+              <w:spacing w:line="270" w:lineRule="atLeast"/>
+              <w:rPr>
+                <w:rFonts w:ascii="Monaco" w:hAnsi="Monaco"/>
+                <w:color w:val="000000"/>
+                <w:sz w:val="20"/>
+                <w:szCs w:val="20"/>
+              </w:rPr>
+            </w:pPr>
+            <w:r>
+              <w:rPr>
+                <w:rFonts w:ascii="Monaco" w:hAnsi="Monaco"/>
+                <w:color w:val="000000"/>
+                <w:sz w:val="20"/>
+                <w:szCs w:val="20"/>
+              </w:rPr>
+              <w:t>[</w:t>
+            </w:r>
+          </w:p>
+          <w:p>
+            <w:pPr>
+              <w:shd w:val="clear" w:color="auto" w:fill="FFFFFF"/>
+              <w:spacing w:line="270" w:lineRule="atLeast"/>
+              <w:rPr>
+                <w:rFonts w:ascii="Monaco" w:hAnsi="Monaco"/>
+                <w:color w:val="000000"/>
+                <w:sz w:val="20"/>
+                <w:szCs w:val="20"/>
+              </w:rPr>
+            </w:pPr>
+            <w:r>
+              <w:rPr>
+                <w:rFonts w:ascii="Monaco" w:hAnsi="Monaco"/>
+                <w:color w:val="000000"/>
+                <w:sz w:val="20"/>
+                <w:szCs w:val="20"/>
+              </w:rPr>
+              <w:t xml:space="preserve">    {</w:t>
+            </w:r>
+          </w:p>
+          <w:p>
+            <w:pPr>
+              <w:shd w:val="clear" w:color="auto" w:fill="FFFFFF"/>
+              <w:spacing w:line="270" w:lineRule="atLeast"/>
+              <w:rPr>
+                <w:rFonts w:ascii="Monaco" w:hAnsi="Monaco"/>
+                <w:color w:val="000000"/>
+                <w:sz w:val="20"/>
+                <w:szCs w:val="20"/>
+              </w:rPr>
+            </w:pPr>
+            <w:r>
+              <w:rPr>
+                <w:rFonts w:ascii="Monaco" w:hAnsi="Monaco"/>
+                <w:color w:val="000000"/>
+                <w:sz w:val="20"/>
+                <w:szCs w:val="20"/>
+              </w:rPr>
+              <w:t xml:space="preserve">        </w:t>
+            </w:r>
+            <w:r>
+              <w:rPr>
+                <w:rFonts w:ascii="Monaco" w:hAnsi="Monaco"/>
+                <w:color w:val="A31515"/>
+                <w:sz w:val="20"/>
+                <w:szCs w:val="20"/>
+              </w:rPr>
+              <w:t>"cityname"</w:t>
+            </w:r>
+            <w:r>
+              <w:rPr>
+                <w:rFonts w:ascii="Monaco" w:hAnsi="Monaco"/>
+                <w:color w:val="000000"/>
+                <w:sz w:val="20"/>
+                <w:szCs w:val="20"/>
+              </w:rPr>
+              <w:t xml:space="preserve">: </w:t>
+            </w:r>
+            <w:r>
+              <w:rPr>
+                <w:rFonts w:ascii="Monaco" w:hAnsi="Monaco"/>
+                <w:color w:val="0451A5"/>
+                <w:sz w:val="20"/>
+                <w:szCs w:val="20"/>
+              </w:rPr>
+              <w:t>"Auckland"</w:t>
+            </w:r>
+          </w:p>
+          <w:p>
+            <w:pPr>
+              <w:shd w:val="clear" w:color="auto" w:fill="FFFFFF"/>
+              <w:spacing w:line="270" w:lineRule="atLeast"/>
+              <w:rPr>
+                <w:rFonts w:ascii="Monaco" w:hAnsi="Monaco"/>
+                <w:color w:val="000000"/>
+                <w:sz w:val="20"/>
+                <w:szCs w:val="20"/>
+              </w:rPr>
+            </w:pPr>
+            <w:r>
+              <w:rPr>
+                <w:rFonts w:ascii="Monaco" w:hAnsi="Monaco"/>
+                <w:color w:val="000000"/>
+                <w:sz w:val="20"/>
+                <w:szCs w:val="20"/>
+              </w:rPr>
+              <w:t xml:space="preserve">    }</w:t>
+            </w:r>
+          </w:p>
+          <w:p>
+            <w:pPr>
+              <w:shd w:val="clear" w:color="auto" w:fill="FFFFFF"/>
+              <w:spacing w:line="270" w:lineRule="atLeast"/>
+              <w:rPr>
+                <w:rFonts w:ascii="Monaco" w:hAnsi="Monaco"/>
+                <w:color w:val="FF0000"/>
+                <w:sz w:val="20"/>
+                <w:szCs w:val="20"/>
+              </w:rPr>
+            </w:pPr>
+            <w:r>
+              <w:rPr>
+                <w:rFonts w:ascii="Monaco" w:hAnsi="Monaco"/>
+                <w:color w:val="000000"/>
+                <w:sz w:val="20"/>
+                <w:szCs w:val="20"/>
+              </w:rPr>
+              <w:t xml:space="preserve">    </w:t>
+            </w:r>
+            <w:r>
+              <w:rPr>
+                <w:rFonts w:ascii="Monaco" w:hAnsi="Monaco"/>
+                <w:color w:val="FF0000"/>
+                <w:sz w:val="20"/>
+                <w:szCs w:val="20"/>
+                <w:highlight w:val="yellow"/>
+              </w:rPr>
+              <w:t>\</w:t>
+            </w:r>
+          </w:p>
+          <w:p>
+            <w:pPr>
+              <w:shd w:val="clear" w:color="auto" w:fill="FFFFFF"/>
+              <w:spacing w:line="270" w:lineRule="atLeast"/>
+              <w:rPr>
+                <w:rFonts w:ascii="Monaco" w:hAnsi="Monaco"/>
+                <w:color w:val="000000"/>
+                <w:sz w:val="20"/>
+                <w:szCs w:val="20"/>
+              </w:rPr>
+            </w:pPr>
+            <w:r>
+              <w:rPr>
+                <w:rFonts w:ascii="Monaco" w:hAnsi="Monaco"/>
+                <w:color w:val="000000"/>
+                <w:sz w:val="20"/>
+                <w:szCs w:val="20"/>
+              </w:rPr>
+              <w:t xml:space="preserve">    {</w:t>
+            </w:r>
+          </w:p>
+          <w:p>
+            <w:pPr>
+              <w:shd w:val="clear" w:color="auto" w:fill="FFFFFF"/>
+              <w:spacing w:line="270" w:lineRule="atLeast"/>
+              <w:rPr>
+                <w:rFonts w:ascii="Monaco" w:hAnsi="Monaco"/>
+                <w:color w:val="000000"/>
+                <w:sz w:val="20"/>
+                <w:szCs w:val="20"/>
+              </w:rPr>
+            </w:pPr>
+            <w:r>
+              <w:rPr>
+                <w:rFonts w:ascii="Monaco" w:hAnsi="Monaco"/>
+                <w:color w:val="000000"/>
+                <w:sz w:val="20"/>
+                <w:szCs w:val="20"/>
+              </w:rPr>
+              <w:t xml:space="preserve">        </w:t>
+            </w:r>
+            <w:r>
+              <w:rPr>
+                <w:rFonts w:ascii="Monaco" w:hAnsi="Monaco"/>
+                <w:color w:val="A31515"/>
+                <w:sz w:val="20"/>
+                <w:szCs w:val="20"/>
+              </w:rPr>
+              <w:t>"cityname"</w:t>
+            </w:r>
+            <w:r>
+              <w:rPr>
+                <w:rFonts w:ascii="Monaco" w:hAnsi="Monaco"/>
+                <w:color w:val="000000"/>
+                <w:sz w:val="20"/>
+                <w:szCs w:val="20"/>
+              </w:rPr>
+              <w:t xml:space="preserve">: </w:t>
+            </w:r>
+            <w:r>
+              <w:rPr>
+                <w:rFonts w:ascii="Monaco" w:hAnsi="Monaco"/>
+                <w:color w:val="0451A5"/>
+                <w:sz w:val="20"/>
+                <w:szCs w:val="20"/>
+              </w:rPr>
+              <w:t>"Wellington"</w:t>
+            </w:r>
+          </w:p>
+          <w:p>
+            <w:pPr>
+              <w:shd w:val="clear" w:color="auto" w:fill="FFFFFF"/>
+              <w:spacing w:line="270" w:lineRule="atLeast"/>
+              <w:rPr>
+                <w:rFonts w:ascii="Monaco" w:hAnsi="Monaco"/>
+                <w:color w:val="000000"/>
+                <w:sz w:val="20"/>
+                <w:szCs w:val="20"/>
+              </w:rPr>
+            </w:pPr>
+            <w:r>
+              <w:rPr>
+                <w:rFonts w:ascii="Monaco" w:hAnsi="Monaco"/>
+                <w:color w:val="000000"/>
+                <w:sz w:val="20"/>
+                <w:szCs w:val="20"/>
+              </w:rPr>
+              <w:t xml:space="preserve">    }</w:t>
+            </w:r>
+          </w:p>
+          <w:p>
+            <w:pPr>
+              <w:shd w:val="clear" w:color="auto" w:fill="FFFFFF"/>
+              <w:spacing w:line="270" w:lineRule="atLeast"/>
+              <w:rPr>
+                <w:rStyle w:val="Heading1Char"/>
+                <w:rFonts w:ascii="Monaco" w:eastAsia="Times New Roman" w:hAnsi="Monaco" w:cs="Times New Roman"/>
+                <w:color w:val="000000"/>
+                <w:sz w:val="20"/>
+                <w:szCs w:val="20"/>
+                <w:lang w:val="en-CN"/>
+              </w:rPr>
+            </w:pPr>
+            <w:r>
+              <w:rPr>
+                <w:rFonts w:ascii="Monaco" w:hAnsi="Monaco"/>
+                <w:color w:val="000000"/>
+                <w:sz w:val="20"/>
+                <w:szCs w:val="20"/>
+              </w:rPr>
+              <w:t>]</w:t>
+            </w:r>
+          </w:p>
+        </w:tc>
+      </w:tr>
+      <w:tr>
+        <w:tc>
+          <w:tcPr>
+            <w:tcW w:w="3116" w:type="dxa"/>
+          </w:tcPr>
+          <w:p>
+            <w:pPr>
+              <w:rPr>
+                <w:rStyle w:val="Heading1Char"/>
+                <w:sz w:val="22"/>
+                <w:szCs w:val="22"/>
+                <w:lang w:val="en-CN"/>
+              </w:rPr>
+            </w:pPr>
+            <w:r>
+              <w:rPr>
+                <w:rStyle w:val="Heading1Char"/>
+                <w:sz w:val="22"/>
+                <w:szCs w:val="22"/>
+                <w:lang w:val="en-CN"/>
+              </w:rPr>
+              <w:t>Normal return Example:</w:t>
+            </w:r>
+          </w:p>
+        </w:tc>
+        <w:tc>
+          <w:tcPr>
+            <w:tcW w:w="6235" w:type="dxa"/>
+          </w:tcPr>
+          <w:p>
+            <w:pPr>
+              <w:shd w:val="clear" w:color="auto" w:fill="FFFFFF"/>
+              <w:spacing w:line="270" w:lineRule="atLeast"/>
+              <w:rPr>
+                <w:rFonts w:ascii="Monaco" w:hAnsi="Monaco"/>
+                <w:color w:val="000000"/>
+                <w:sz w:val="20"/>
+                <w:szCs w:val="20"/>
+              </w:rPr>
+            </w:pPr>
+            <w:r>
+              <w:rPr>
+                <w:rFonts w:ascii="Monaco" w:hAnsi="Monaco"/>
+                <w:color w:val="000000"/>
+                <w:sz w:val="20"/>
+                <w:szCs w:val="20"/>
+              </w:rPr>
+              <w:t>{</w:t>
+            </w:r>
+          </w:p>
+          <w:p>
+            <w:pPr>
+              <w:shd w:val="clear" w:color="auto" w:fill="FFFFFF"/>
+              <w:spacing w:line="270" w:lineRule="atLeast"/>
+              <w:rPr>
+                <w:rFonts w:ascii="Monaco" w:hAnsi="Monaco"/>
+                <w:color w:val="000000"/>
+                <w:sz w:val="20"/>
+                <w:szCs w:val="20"/>
+              </w:rPr>
+            </w:pPr>
+            <w:r>
+              <w:rPr>
+                <w:rFonts w:ascii="Monaco" w:hAnsi="Monaco"/>
+                <w:color w:val="000000"/>
+                <w:sz w:val="20"/>
+                <w:szCs w:val="20"/>
+              </w:rPr>
+              <w:t xml:space="preserve">    </w:t>
+            </w:r>
+            <w:r>
+              <w:rPr>
+                <w:rFonts w:ascii="Monaco" w:hAnsi="Monaco"/>
+                <w:color w:val="A31515"/>
+                <w:sz w:val="20"/>
+                <w:szCs w:val="20"/>
+              </w:rPr>
+              <w:t>"messageType"</w:t>
+            </w:r>
+            <w:r>
+              <w:rPr>
+                <w:rFonts w:ascii="Monaco" w:hAnsi="Monaco"/>
+                <w:color w:val="000000"/>
+                <w:sz w:val="20"/>
+                <w:szCs w:val="20"/>
+              </w:rPr>
+              <w:t xml:space="preserve">: </w:t>
+            </w:r>
+            <w:r>
+              <w:rPr>
+                <w:rFonts w:ascii="Monaco" w:hAnsi="Monaco"/>
+                <w:color w:val="0451A5"/>
+                <w:sz w:val="20"/>
+                <w:szCs w:val="20"/>
+              </w:rPr>
+              <w:t>"ERROR"</w:t>
+            </w:r>
+            <w:r>
+              <w:rPr>
+                <w:rFonts w:ascii="Monaco" w:hAnsi="Monaco"/>
+                <w:color w:val="000000"/>
+                <w:sz w:val="20"/>
+                <w:szCs w:val="20"/>
+              </w:rPr>
+              <w:t>,</w:t>
+            </w:r>
+          </w:p>
+          <w:p>
+            <w:pPr>
+              <w:shd w:val="clear" w:color="auto" w:fill="FFFFFF"/>
+              <w:spacing w:line="270" w:lineRule="atLeast"/>
+              <w:rPr>
+                <w:rFonts w:ascii="Monaco" w:hAnsi="Monaco"/>
+                <w:color w:val="000000"/>
+                <w:sz w:val="20"/>
+                <w:szCs w:val="20"/>
+              </w:rPr>
+            </w:pPr>
+            <w:r>
+              <w:rPr>
+                <w:rFonts w:ascii="Monaco" w:hAnsi="Monaco"/>
+                <w:color w:val="000000"/>
+                <w:sz w:val="20"/>
+                <w:szCs w:val="20"/>
+              </w:rPr>
+              <w:t xml:space="preserve">    </w:t>
+            </w:r>
+            <w:r>
+              <w:rPr>
+                <w:rFonts w:ascii="Monaco" w:hAnsi="Monaco"/>
+                <w:color w:val="A31515"/>
+                <w:sz w:val="20"/>
+                <w:szCs w:val="20"/>
+              </w:rPr>
+              <w:t>"message"</w:t>
+            </w:r>
+            <w:r>
+              <w:rPr>
+                <w:rFonts w:ascii="Monaco" w:hAnsi="Monaco"/>
+                <w:color w:val="000000"/>
+                <w:sz w:val="20"/>
+                <w:szCs w:val="20"/>
+              </w:rPr>
+              <w:t xml:space="preserve">: </w:t>
+            </w:r>
+            <w:r>
+              <w:rPr>
+                <w:rFonts w:ascii="Monaco" w:hAnsi="Monaco"/>
+                <w:color w:val="0451A5"/>
+                <w:sz w:val="20"/>
+                <w:szCs w:val="20"/>
+              </w:rPr>
+              <w:t>"Sorry, your input format may be wrong, check the format or properties name and/or symbols, the format is following (remove Backslashs(\\) if see them, city list up to 3, each city should have different name,): [ {\"cityname\": \"Auckland\"} , {\"cityname\": \"Wellington\"}  ]) "</w:t>
+            </w:r>
+          </w:p>
+          <w:p>
+            <w:pPr>
+              <w:shd w:val="clear" w:color="auto" w:fill="FFFFFF"/>
+              <w:spacing w:line="270" w:lineRule="atLeast"/>
+              <w:rPr>
+                <w:rStyle w:val="Heading1Char"/>
+                <w:rFonts w:ascii="Monaco" w:eastAsia="Times New Roman" w:hAnsi="Monaco" w:cs="Times New Roman"/>
+                <w:color w:val="000000"/>
+                <w:sz w:val="20"/>
+                <w:szCs w:val="20"/>
+                <w:lang w:val="en-CN"/>
+              </w:rPr>
+            </w:pPr>
+            <w:r>
+              <w:rPr>
+                <w:rFonts w:ascii="Monaco" w:hAnsi="Monaco"/>
+                <w:color w:val="000000"/>
+                <w:sz w:val="20"/>
+                <w:szCs w:val="20"/>
+              </w:rPr>
+              <w:t>}</w:t>
+            </w:r>
+          </w:p>
+        </w:tc>
+      </w:tr>
+    </w:tbl>
+    <w:p>
+      <w:pPr>
+        <w:pStyle w:val="ListParagraph"/>
+        <w:rPr>
+          <w:rStyle w:val="Heading1Char"/>
+          <w:sz w:val="28"/>
+          <w:szCs w:val="28"/>
+          <w:lang w:val="en-CN"/>
+        </w:rPr>
+      </w:pPr>
+    </w:p>
+    <w:p>
+      <w:pPr>
+        <w:rPr>
+          <w:rStyle w:val="Heading1Char"/>
+          <w:sz w:val="28"/>
+          <w:szCs w:val="28"/>
+          <w:lang w:val="en-CN"/>
+        </w:rPr>
+      </w:pPr>
+      <w:r>
+        <w:rPr>
+          <w:rStyle w:val="Heading1Char"/>
+          <w:sz w:val="28"/>
+          <w:szCs w:val="28"/>
+          <w:lang w:val="en-CN"/>
+        </w:rPr>
+        <w:t>3.</w:t>
+      </w:r>
+      <w:r>
+        <w:rPr>
+          <w:rStyle w:val="Heading1Char"/>
+          <w:sz w:val="28"/>
+          <w:szCs w:val="28"/>
+          <w:lang w:val="en-CN"/>
+        </w:rPr>
+        <w:t>2</w:t>
+      </w:r>
+      <w:r>
+        <w:rPr>
+          <w:rStyle w:val="Heading1Char"/>
+          <w:sz w:val="28"/>
+          <w:szCs w:val="28"/>
+          <w:lang w:val="en-CN"/>
+        </w:rPr>
+        <w:t xml:space="preserve">  </w:t>
+      </w:r>
+      <w:r>
+        <w:rPr>
+          <w:rStyle w:val="Heading1Char"/>
+          <w:sz w:val="28"/>
+          <w:szCs w:val="28"/>
+          <w:lang w:val="en-CN"/>
+        </w:rPr>
+        <w:t>U</w:t>
+      </w:r>
+      <w:r>
+        <w:rPr>
+          <w:rStyle w:val="Heading1Char"/>
+          <w:sz w:val="28"/>
+          <w:szCs w:val="28"/>
+          <w:lang w:val="en-CN"/>
+        </w:rPr>
+        <w:t>n</w:t>
+      </w:r>
+      <w:r>
+        <w:rPr>
+          <w:rStyle w:val="Heading1Char"/>
+          <w:sz w:val="28"/>
+          <w:szCs w:val="28"/>
+          <w:lang w:val="en-CN"/>
+        </w:rPr>
+        <w:t>s</w:t>
+      </w:r>
+      <w:r>
+        <w:rPr>
+          <w:rStyle w:val="Heading1Char"/>
+          <w:sz w:val="28"/>
+          <w:szCs w:val="28"/>
+          <w:lang w:val="en-CN"/>
+        </w:rPr>
+        <w:t>upport</w:t>
+      </w:r>
+      <w:r>
+        <w:rPr>
+          <w:rStyle w:val="Heading1Char"/>
+          <w:sz w:val="28"/>
+          <w:szCs w:val="28"/>
+          <w:lang w:val="en-CN"/>
+        </w:rPr>
+        <w:t>ed</w:t>
+      </w:r>
+      <w:r>
+        <w:rPr>
+          <w:rStyle w:val="Heading1Char"/>
+          <w:sz w:val="28"/>
+          <w:szCs w:val="28"/>
+          <w:lang w:val="en-CN"/>
+        </w:rPr>
+        <w:t xml:space="preserve"> </w:t>
+      </w:r>
+      <w:r>
+        <w:rPr>
+          <w:rStyle w:val="Heading1Char"/>
+          <w:sz w:val="28"/>
+          <w:szCs w:val="28"/>
+          <w:lang w:val="en-CN"/>
+        </w:rPr>
+        <w:t>call method</w:t>
+      </w:r>
+    </w:p>
+    <w:tbl>
+      <w:tblPr>
+        <w:tblStyle w:val="TableGrid"/>
+        <w:tblW w:w="9351" w:type="dxa"/>
+        <w:tblLook w:val="04A0" w:firstRow="1" w:lastRow="0" w:firstColumn="1" w:lastColumn="0" w:noHBand="0" w:noVBand="1"/>
+      </w:tblPr>
+      <w:tblGrid>
+        <w:gridCol w:w="3116"/>
+        <w:gridCol w:w="6235"/>
+      </w:tblGrid>
+      <w:tr>
+        <w:tc>
+          <w:tcPr>
+            <w:tcW w:w="3116" w:type="dxa"/>
+          </w:tcPr>
+          <w:p>
+            <w:pPr>
+              <w:rPr>
+                <w:rStyle w:val="Heading1Char"/>
+                <w:sz w:val="22"/>
+                <w:szCs w:val="22"/>
+                <w:lang w:val="en-CN"/>
+              </w:rPr>
+            </w:pPr>
+            <w:r>
+              <w:rPr>
+                <w:rStyle w:val="Heading1Char"/>
+                <w:sz w:val="22"/>
+                <w:szCs w:val="22"/>
+                <w:lang w:val="en-CN"/>
+              </w:rPr>
+              <w:t>Name:</w:t>
+            </w:r>
+          </w:p>
+        </w:tc>
+        <w:tc>
+          <w:tcPr>
+            <w:tcW w:w="6235" w:type="dxa"/>
+          </w:tcPr>
+          <w:p>
+            <w:pPr>
+              <w:rPr>
+                <w:rStyle w:val="Heading1Char"/>
+                <w:sz w:val="22"/>
+                <w:szCs w:val="22"/>
+                <w:lang w:val="en-CN"/>
+              </w:rPr>
+            </w:pPr>
+            <w:r>
+              <w:rPr>
+                <w:rStyle w:val="Heading1Char"/>
+                <w:sz w:val="22"/>
+                <w:szCs w:val="22"/>
+                <w:lang w:val="en-CN"/>
+              </w:rPr>
+              <w:t>C</w:t>
+            </w:r>
+            <w:r>
+              <w:rPr>
+                <w:rStyle w:val="Heading1Char"/>
+                <w:sz w:val="22"/>
+                <w:szCs w:val="22"/>
+                <w:lang w:val="en-CN"/>
+              </w:rPr>
+              <w:t>all</w:t>
+            </w:r>
+            <w:r>
+              <w:rPr>
+                <w:rStyle w:val="Heading1Char"/>
+                <w:sz w:val="22"/>
+                <w:szCs w:val="22"/>
+                <w:lang w:val="en-CN"/>
+              </w:rPr>
+              <w:t>ing</w:t>
+            </w:r>
+            <w:r>
+              <w:rPr>
+                <w:rStyle w:val="Heading1Char"/>
+                <w:sz w:val="22"/>
+                <w:szCs w:val="22"/>
+                <w:lang w:val="en-CN"/>
+              </w:rPr>
+              <w:t xml:space="preserve"> services</w:t>
+            </w:r>
+            <w:r>
+              <w:rPr>
+                <w:rStyle w:val="Heading1Char"/>
+                <w:sz w:val="22"/>
+                <w:szCs w:val="22"/>
+                <w:lang w:val="en-CN"/>
+              </w:rPr>
+              <w:t xml:space="preserve"> but not use GET</w:t>
+            </w:r>
+          </w:p>
+        </w:tc>
+      </w:tr>
+      <w:tr>
+        <w:tc>
+          <w:tcPr>
+            <w:tcW w:w="3116" w:type="dxa"/>
+          </w:tcPr>
+          <w:p>
+            <w:pPr>
+              <w:rPr>
+                <w:rStyle w:val="Heading1Char"/>
+                <w:sz w:val="22"/>
+                <w:szCs w:val="22"/>
+                <w:lang w:val="en-CN"/>
+              </w:rPr>
+            </w:pPr>
+            <w:r>
+              <w:rPr>
+                <w:rStyle w:val="Heading1Char"/>
+                <w:sz w:val="22"/>
+                <w:szCs w:val="22"/>
+                <w:lang w:val="en-CN"/>
+              </w:rPr>
+              <w:t>URI:</w:t>
+            </w:r>
+          </w:p>
+        </w:tc>
+        <w:tc>
+          <w:tcPr>
+            <w:tcW w:w="6235" w:type="dxa"/>
+          </w:tcPr>
+          <w:p>
+            <w:pPr>
+              <w:rPr>
+                <w:rStyle w:val="Heading1Char"/>
+                <w:sz w:val="22"/>
+                <w:szCs w:val="22"/>
+                <w:lang w:val="en-CN"/>
+              </w:rPr>
+            </w:pPr>
+            <w:r>
+              <w:rPr>
+                <w:rStyle w:val="Heading1Char"/>
+                <w:sz w:val="22"/>
+                <w:szCs w:val="22"/>
+                <w:lang w:val="en-CN"/>
+              </w:rPr>
+              <w:t>[Host]:(port)/queryweatherbycities</w:t>
+            </w:r>
+            <w:r>
+              <w:rPr>
+                <w:rStyle w:val="Heading1Char"/>
+                <w:sz w:val="22"/>
+                <w:szCs w:val="22"/>
+                <w:lang w:val="en-CN"/>
+              </w:rPr>
+              <w:t xml:space="preserve"> or  </w:t>
+            </w:r>
+            <w:r>
+              <w:rPr>
+                <w:rStyle w:val="Heading1Char"/>
+                <w:sz w:val="22"/>
+                <w:szCs w:val="22"/>
+                <w:lang w:val="en-CN"/>
+              </w:rPr>
+              <w:t>[Host]:(port)/availablecities</w:t>
+            </w:r>
+          </w:p>
+        </w:tc>
+      </w:tr>
+      <w:tr>
+        <w:tc>
+          <w:tcPr>
+            <w:tcW w:w="3116" w:type="dxa"/>
+          </w:tcPr>
+          <w:p>
+            <w:pPr>
+              <w:rPr>
+                <w:rStyle w:val="Heading1Char"/>
+                <w:sz w:val="22"/>
+                <w:szCs w:val="22"/>
+                <w:lang w:val="en-CN"/>
+              </w:rPr>
+            </w:pPr>
+            <w:r>
+              <w:rPr>
+                <w:rStyle w:val="Heading1Char"/>
+                <w:sz w:val="22"/>
+                <w:szCs w:val="22"/>
+              </w:rPr>
+              <w:t>Description</w:t>
+            </w:r>
+          </w:p>
+        </w:tc>
+        <w:tc>
+          <w:tcPr>
+            <w:tcW w:w="6235" w:type="dxa"/>
+          </w:tcPr>
+          <w:p>
+            <w:pPr>
+              <w:rPr>
+                <w:rStyle w:val="Heading1Char"/>
+                <w:sz w:val="22"/>
+                <w:szCs w:val="22"/>
+                <w:lang w:val="en-CN"/>
+              </w:rPr>
+            </w:pPr>
+            <w:r>
+              <w:rPr>
+                <w:rStyle w:val="Heading1Char"/>
+                <w:sz w:val="22"/>
+                <w:szCs w:val="22"/>
+                <w:lang w:val="en-CN"/>
+              </w:rPr>
+              <w:t>Use post call</w:t>
+            </w:r>
+            <w:r>
+              <w:rPr>
+                <w:rStyle w:val="Heading1Char"/>
+                <w:sz w:val="22"/>
+                <w:szCs w:val="22"/>
+                <w:lang w:val="en-CN"/>
+              </w:rPr>
+              <w:t xml:space="preserve"> weather information  </w:t>
+            </w:r>
+            <w:r>
+              <w:rPr>
+                <w:rStyle w:val="Heading1Char"/>
+                <w:sz w:val="22"/>
+                <w:szCs w:val="22"/>
+                <w:lang w:val="en-CN"/>
+              </w:rPr>
+              <w:t xml:space="preserve">or </w:t>
+            </w:r>
+            <w:r>
+              <w:rPr>
+                <w:rStyle w:val="Heading1Char"/>
+                <w:sz w:val="22"/>
+                <w:szCs w:val="22"/>
+                <w:lang w:val="en-CN"/>
+              </w:rPr>
+              <w:t>a</w:t>
+            </w:r>
+            <w:r>
+              <w:rPr>
+                <w:rStyle w:val="Heading1Char"/>
+                <w:sz w:val="22"/>
+                <w:szCs w:val="22"/>
+                <w:lang w:val="en-CN"/>
+              </w:rPr>
+              <w:t>vailable cities query</w:t>
+            </w:r>
+          </w:p>
+        </w:tc>
+      </w:tr>
+      <w:tr>
+        <w:tc>
+          <w:tcPr>
+            <w:tcW w:w="3116" w:type="dxa"/>
+          </w:tcPr>
+          <w:p>
+            <w:pPr>
+              <w:rPr>
+                <w:rStyle w:val="Heading1Char"/>
+                <w:sz w:val="22"/>
+                <w:szCs w:val="22"/>
+                <w:lang w:val="en-CN"/>
+              </w:rPr>
+            </w:pPr>
+            <w:r>
+              <w:rPr>
+                <w:rStyle w:val="Heading1Char"/>
+                <w:sz w:val="22"/>
+                <w:szCs w:val="22"/>
+                <w:lang w:val="en-CN"/>
+              </w:rPr>
+              <w:t>HTTP/HTTPS:</w:t>
+            </w:r>
+          </w:p>
+        </w:tc>
+        <w:tc>
+          <w:tcPr>
+            <w:tcW w:w="6235" w:type="dxa"/>
+          </w:tcPr>
+          <w:p>
+            <w:pPr>
+              <w:rPr>
+                <w:rStyle w:val="Heading1Char"/>
+                <w:sz w:val="22"/>
+                <w:szCs w:val="22"/>
+                <w:lang w:val="en-CN"/>
+              </w:rPr>
+            </w:pPr>
+            <w:r>
+              <w:rPr>
+                <w:rStyle w:val="Heading1Char"/>
+                <w:sz w:val="22"/>
+                <w:szCs w:val="22"/>
+                <w:lang w:val="en-CN"/>
+              </w:rPr>
+              <w:t>HTTP only</w:t>
+            </w:r>
+          </w:p>
+        </w:tc>
+      </w:tr>
+      <w:tr>
+        <w:tc>
+          <w:tcPr>
+            <w:tcW w:w="3116" w:type="dxa"/>
+          </w:tcPr>
+          <w:p>
+            <w:pPr>
+              <w:rPr>
+                <w:rStyle w:val="Heading1Char"/>
+                <w:sz w:val="22"/>
+                <w:szCs w:val="22"/>
+                <w:lang w:val="en-CN"/>
+              </w:rPr>
+            </w:pPr>
+            <w:r>
+              <w:rPr>
+                <w:rStyle w:val="Heading1Char"/>
+                <w:sz w:val="22"/>
+                <w:szCs w:val="22"/>
+                <w:lang w:val="en-CN"/>
+              </w:rPr>
+              <w:t>Call Methods</w:t>
+            </w:r>
+          </w:p>
+        </w:tc>
+        <w:tc>
+          <w:tcPr>
+            <w:tcW w:w="6235" w:type="dxa"/>
+          </w:tcPr>
+          <w:p>
+            <w:pPr>
+              <w:rPr>
+                <w:rStyle w:val="Heading1Char"/>
+                <w:sz w:val="22"/>
+                <w:szCs w:val="22"/>
+                <w:lang w:val="en-CN"/>
+              </w:rPr>
+            </w:pPr>
+            <w:r>
+              <w:rPr>
+                <w:rStyle w:val="Heading1Char"/>
+                <w:color w:val="FF0000"/>
+                <w:sz w:val="22"/>
+                <w:szCs w:val="22"/>
+                <w:highlight w:val="yellow"/>
+                <w:lang w:val="en-CN"/>
+              </w:rPr>
+              <w:t xml:space="preserve">Not GET, such as </w:t>
+            </w:r>
+            <w:r>
+              <w:rPr>
+                <w:rStyle w:val="Heading1Char"/>
+                <w:color w:val="FF0000"/>
+                <w:sz w:val="22"/>
+                <w:szCs w:val="22"/>
+                <w:highlight w:val="yellow"/>
+                <w:lang w:val="en-CN"/>
+              </w:rPr>
+              <w:t>POST</w:t>
+            </w:r>
+          </w:p>
+        </w:tc>
+      </w:tr>
+      <w:tr>
+        <w:tc>
+          <w:tcPr>
+            <w:tcW w:w="3116" w:type="dxa"/>
+          </w:tcPr>
+          <w:p>
+            <w:pPr>
+              <w:rPr>
+                <w:rStyle w:val="Heading1Char"/>
+                <w:sz w:val="22"/>
+                <w:szCs w:val="22"/>
+                <w:lang w:val="en-CN"/>
+              </w:rPr>
+            </w:pPr>
+            <w:r>
+              <w:rPr>
+                <w:rStyle w:val="Heading1Char"/>
+                <w:sz w:val="22"/>
+                <w:szCs w:val="22"/>
+                <w:lang w:val="en-CN"/>
+              </w:rPr>
+              <w:t>Request Example:</w:t>
+            </w:r>
+          </w:p>
+        </w:tc>
+        <w:tc>
+          <w:tcPr>
+            <w:tcW w:w="6235" w:type="dxa"/>
+          </w:tcPr>
+          <w:p>
+            <w:pPr>
+              <w:rPr>
+                <w:rStyle w:val="Heading1Char"/>
+                <w:rFonts w:ascii="Monaco" w:eastAsia="Times New Roman" w:hAnsi="Monaco" w:cs="Times New Roman"/>
+                <w:color w:val="000000"/>
+                <w:sz w:val="18"/>
+                <w:szCs w:val="18"/>
+                <w:lang w:val="en-CN"/>
+              </w:rPr>
+            </w:pPr>
+            <w:r>
+              <w:rPr>
+                <w:rStyle w:val="Heading1Char"/>
+                <w:sz w:val="22"/>
+                <w:szCs w:val="22"/>
+                <w:lang w:val="en-CN"/>
+              </w:rPr>
+              <w:t>Any input</w:t>
+            </w:r>
+          </w:p>
+        </w:tc>
+      </w:tr>
+      <w:tr>
+        <w:tc>
+          <w:tcPr>
+            <w:tcW w:w="3116" w:type="dxa"/>
+          </w:tcPr>
+          <w:p>
+            <w:pPr>
+              <w:rPr>
+                <w:rStyle w:val="Heading1Char"/>
+                <w:sz w:val="22"/>
+                <w:szCs w:val="22"/>
+                <w:lang w:val="en-CN"/>
+              </w:rPr>
+            </w:pPr>
+            <w:r>
+              <w:rPr>
+                <w:rStyle w:val="Heading1Char"/>
+                <w:sz w:val="22"/>
+                <w:szCs w:val="22"/>
+                <w:lang w:val="en-CN"/>
+              </w:rPr>
+              <w:t>Normal return Example:</w:t>
+            </w:r>
+          </w:p>
+        </w:tc>
+        <w:tc>
+          <w:tcPr>
+            <w:tcW w:w="6235" w:type="dxa"/>
+          </w:tcPr>
+          <w:p>
+            <w:pPr>
+              <w:shd w:val="clear" w:color="auto" w:fill="FFFFFF"/>
+              <w:spacing w:line="270" w:lineRule="atLeast"/>
+              <w:rPr>
+                <w:rFonts w:ascii="Monaco" w:hAnsi="Monaco"/>
+                <w:color w:val="000000"/>
+                <w:sz w:val="20"/>
+                <w:szCs w:val="20"/>
+              </w:rPr>
+            </w:pPr>
+            <w:r>
+              <w:rPr>
+                <w:rFonts w:ascii="Monaco" w:hAnsi="Monaco"/>
+                <w:color w:val="000000"/>
+                <w:sz w:val="20"/>
+                <w:szCs w:val="20"/>
+              </w:rPr>
+              <w:t>{</w:t>
+            </w:r>
+          </w:p>
+          <w:p>
+            <w:pPr>
+              <w:shd w:val="clear" w:color="auto" w:fill="FFFFFF"/>
+              <w:spacing w:line="270" w:lineRule="atLeast"/>
+              <w:rPr>
+                <w:rFonts w:ascii="Monaco" w:hAnsi="Monaco"/>
+                <w:color w:val="000000"/>
+                <w:sz w:val="20"/>
+                <w:szCs w:val="20"/>
+              </w:rPr>
+            </w:pPr>
+            <w:r>
+              <w:rPr>
+                <w:rFonts w:ascii="Monaco" w:hAnsi="Monaco"/>
+                <w:color w:val="000000"/>
+                <w:sz w:val="20"/>
+                <w:szCs w:val="20"/>
+              </w:rPr>
+              <w:t xml:space="preserve">    </w:t>
+            </w:r>
+            <w:r>
+              <w:rPr>
+                <w:rFonts w:ascii="Monaco" w:hAnsi="Monaco"/>
+                <w:color w:val="A31515"/>
+                <w:sz w:val="20"/>
+                <w:szCs w:val="20"/>
+              </w:rPr>
+              <w:t>"messageType"</w:t>
+            </w:r>
+            <w:r>
+              <w:rPr>
+                <w:rFonts w:ascii="Monaco" w:hAnsi="Monaco"/>
+                <w:color w:val="000000"/>
+                <w:sz w:val="20"/>
+                <w:szCs w:val="20"/>
+              </w:rPr>
+              <w:t xml:space="preserve">: </w:t>
+            </w:r>
+            <w:r>
+              <w:rPr>
+                <w:rFonts w:ascii="Monaco" w:hAnsi="Monaco"/>
+                <w:color w:val="0451A5"/>
+                <w:sz w:val="20"/>
+                <w:szCs w:val="20"/>
+              </w:rPr>
+              <w:t>"ERROR"</w:t>
+            </w:r>
+            <w:r>
+              <w:rPr>
+                <w:rFonts w:ascii="Monaco" w:hAnsi="Monaco"/>
+                <w:color w:val="000000"/>
+                <w:sz w:val="20"/>
+                <w:szCs w:val="20"/>
+              </w:rPr>
+              <w:t>,</w:t>
+            </w:r>
+          </w:p>
+          <w:p>
+            <w:pPr>
+              <w:shd w:val="clear" w:color="auto" w:fill="FFFFFF"/>
+              <w:spacing w:line="270" w:lineRule="atLeast"/>
+              <w:rPr>
+                <w:rFonts w:ascii="Monaco" w:hAnsi="Monaco"/>
+                <w:color w:val="000000"/>
+                <w:sz w:val="20"/>
+                <w:szCs w:val="20"/>
+              </w:rPr>
+            </w:pPr>
+            <w:r>
+              <w:rPr>
+                <w:rFonts w:ascii="Monaco" w:hAnsi="Monaco"/>
+                <w:color w:val="000000"/>
+                <w:sz w:val="20"/>
+                <w:szCs w:val="20"/>
+              </w:rPr>
+              <w:t xml:space="preserve">    </w:t>
+            </w:r>
+            <w:r>
+              <w:rPr>
+                <w:rFonts w:ascii="Monaco" w:hAnsi="Monaco"/>
+                <w:color w:val="A31515"/>
+                <w:sz w:val="20"/>
+                <w:szCs w:val="20"/>
+              </w:rPr>
+              <w:t>"message"</w:t>
+            </w:r>
+            <w:r>
+              <w:rPr>
+                <w:rFonts w:ascii="Monaco" w:hAnsi="Monaco"/>
+                <w:color w:val="000000"/>
+                <w:sz w:val="20"/>
+                <w:szCs w:val="20"/>
+              </w:rPr>
+              <w:t xml:space="preserve">: </w:t>
+            </w:r>
+            <w:r>
+              <w:rPr>
+                <w:rFonts w:ascii="Monaco" w:hAnsi="Monaco"/>
+                <w:color w:val="0451A5"/>
+                <w:sz w:val="20"/>
+                <w:szCs w:val="20"/>
+              </w:rPr>
+              <w:t>"Sorry, your input format may be wrong, check the format or properties name and/or symbols, the format is following (remove Backslashs(\\) if see them, city list up to 3, each city should have different name,): [ {\"cityname\": \"Auckland\"} , {\"cityname\": \"Wellington\"}  ]) "</w:t>
+            </w:r>
+          </w:p>
+          <w:p>
+            <w:pPr>
+              <w:shd w:val="clear" w:color="auto" w:fill="FFFFFF"/>
+              <w:spacing w:line="270" w:lineRule="atLeast"/>
+              <w:rPr>
+                <w:rStyle w:val="Heading1Char"/>
+                <w:rFonts w:ascii="Monaco" w:eastAsia="Times New Roman" w:hAnsi="Monaco" w:cs="Times New Roman"/>
+                <w:color w:val="000000"/>
+                <w:sz w:val="20"/>
+                <w:szCs w:val="20"/>
+                <w:lang w:val="en-CN"/>
+              </w:rPr>
+            </w:pPr>
+            <w:r>
+              <w:rPr>
+                <w:rFonts w:ascii="Monaco" w:hAnsi="Monaco"/>
+                <w:color w:val="000000"/>
+                <w:sz w:val="20"/>
+                <w:szCs w:val="20"/>
+              </w:rPr>
+              <w:t>}</w:t>
+            </w:r>
+          </w:p>
+        </w:tc>
+      </w:tr>
+    </w:tbl>
+    <w:p>
+      <w:pPr>
+        <w:rPr>
+          <w:rStyle w:val="Heading1Char"/>
+          <w:sz w:val="28"/>
+          <w:szCs w:val="28"/>
+          <w:lang w:val="en-CN"/>
+        </w:rPr>
+      </w:pPr>
+      <w:r>
+        <w:rPr>
+          <w:rStyle w:val="Heading1Char"/>
+          <w:sz w:val="28"/>
+          <w:szCs w:val="28"/>
+          <w:lang w:val="en-CN"/>
+        </w:rPr>
+        <w:lastRenderedPageBreak/>
+        <w:t xml:space="preserve">3.3  </w:t>
+      </w:r>
+      <w:r>
+        <w:rPr>
+          <w:rStyle w:val="Heading1Char"/>
+          <w:sz w:val="28"/>
+          <w:szCs w:val="28"/>
+          <w:lang w:val="en-CN"/>
+        </w:rPr>
+        <w:t xml:space="preserve">Unexisted </w:t>
+      </w:r>
+      <w:r>
+        <w:rPr>
+          <w:rStyle w:val="Heading1Char"/>
+          <w:sz w:val="28"/>
+          <w:szCs w:val="28"/>
+          <w:lang w:val="en-CN"/>
+        </w:rPr>
+        <w:t xml:space="preserve">resource </w:t>
+      </w:r>
+      <w:r>
+        <w:rPr>
+          <w:rStyle w:val="Heading1Char"/>
+          <w:sz w:val="28"/>
+          <w:szCs w:val="28"/>
+          <w:lang w:val="en-CN"/>
+        </w:rPr>
+        <w:t>access</w:t>
+      </w:r>
+    </w:p>
+    <w:tbl>
+      <w:tblPr>
+        <w:tblStyle w:val="TableGrid"/>
+        <w:tblW w:w="9351" w:type="dxa"/>
+        <w:tblLook w:val="04A0" w:firstRow="1" w:lastRow="0" w:firstColumn="1" w:lastColumn="0" w:noHBand="0" w:noVBand="1"/>
+      </w:tblPr>
+      <w:tblGrid>
+        <w:gridCol w:w="3116"/>
+        <w:gridCol w:w="6235"/>
+      </w:tblGrid>
+      <w:tr>
+        <w:tc>
+          <w:tcPr>
+            <w:tcW w:w="3116" w:type="dxa"/>
+          </w:tcPr>
+          <w:p>
+            <w:pPr>
+              <w:rPr>
+                <w:rStyle w:val="Heading1Char"/>
+                <w:sz w:val="22"/>
+                <w:szCs w:val="22"/>
+                <w:lang w:val="en-CN"/>
+              </w:rPr>
+            </w:pPr>
+            <w:r>
+              <w:rPr>
+                <w:rStyle w:val="Heading1Char"/>
+                <w:sz w:val="22"/>
+                <w:szCs w:val="22"/>
+                <w:lang w:val="en-CN"/>
+              </w:rPr>
+              <w:t>Name:</w:t>
+            </w:r>
+          </w:p>
+        </w:tc>
+        <w:tc>
+          <w:tcPr>
+            <w:tcW w:w="6235" w:type="dxa"/>
+          </w:tcPr>
+          <w:p>
+            <w:pPr>
+              <w:rPr>
+                <w:rStyle w:val="Heading1Char"/>
+                <w:sz w:val="22"/>
+                <w:szCs w:val="22"/>
+                <w:lang w:val="en-CN"/>
+              </w:rPr>
+            </w:pPr>
+            <w:r>
+              <w:rPr>
+                <w:rStyle w:val="Heading1Char"/>
+                <w:sz w:val="22"/>
+                <w:szCs w:val="22"/>
+                <w:lang w:val="en-CN"/>
+              </w:rPr>
+              <w:t>C</w:t>
+            </w:r>
+            <w:r>
+              <w:rPr>
+                <w:rStyle w:val="Heading1Char"/>
+                <w:sz w:val="22"/>
+                <w:szCs w:val="22"/>
+                <w:lang w:val="en-CN"/>
+              </w:rPr>
+              <w:t>all</w:t>
+            </w:r>
+            <w:r>
+              <w:rPr>
+                <w:rStyle w:val="Heading1Char"/>
+                <w:sz w:val="22"/>
+                <w:szCs w:val="22"/>
+                <w:lang w:val="en-CN"/>
+              </w:rPr>
+              <w:t>ing not existed</w:t>
+            </w:r>
+            <w:r>
+              <w:rPr>
+                <w:rStyle w:val="Heading1Char"/>
+                <w:sz w:val="22"/>
+                <w:szCs w:val="22"/>
+                <w:lang w:val="en-CN"/>
+              </w:rPr>
+              <w:t xml:space="preserve"> services</w:t>
+            </w:r>
+          </w:p>
+        </w:tc>
+      </w:tr>
+      <w:tr>
+        <w:tc>
+          <w:tcPr>
+            <w:tcW w:w="3116" w:type="dxa"/>
+          </w:tcPr>
+          <w:p>
+            <w:pPr>
+              <w:rPr>
+                <w:rStyle w:val="Heading1Char"/>
+                <w:sz w:val="22"/>
+                <w:szCs w:val="22"/>
+                <w:lang w:val="en-CN"/>
+              </w:rPr>
+            </w:pPr>
+            <w:r>
+              <w:rPr>
+                <w:rStyle w:val="Heading1Char"/>
+                <w:sz w:val="22"/>
+                <w:szCs w:val="22"/>
+                <w:lang w:val="en-CN"/>
+              </w:rPr>
+              <w:t>URI:</w:t>
+            </w:r>
+          </w:p>
+        </w:tc>
+        <w:tc>
+          <w:tcPr>
+            <w:tcW w:w="6235" w:type="dxa"/>
+          </w:tcPr>
+          <w:p>
+            <w:pPr>
+              <w:rPr>
+                <w:rStyle w:val="Heading1Char"/>
+                <w:color w:val="FF0000"/>
+                <w:sz w:val="22"/>
+                <w:szCs w:val="22"/>
+                <w:lang w:val="en-CN"/>
+              </w:rPr>
+            </w:pPr>
+            <w:r>
+              <w:rPr>
+                <w:rStyle w:val="Heading1Char"/>
+                <w:sz w:val="22"/>
+                <w:szCs w:val="22"/>
+                <w:lang w:val="en-CN"/>
+              </w:rPr>
+              <w:t>Such as</w:t>
+            </w:r>
+            <w:r>
+              <w:rPr>
+                <w:rStyle w:val="Heading1Char"/>
+                <w:sz w:val="22"/>
+                <w:szCs w:val="22"/>
+                <w:lang w:val="en-CN"/>
+              </w:rPr>
+              <w:t xml:space="preserve">: </w:t>
+            </w:r>
+            <w:r>
+              <w:rPr>
+                <w:rStyle w:val="Heading1Char"/>
+                <w:sz w:val="22"/>
+                <w:szCs w:val="22"/>
+                <w:lang w:val="en-CN"/>
+              </w:rPr>
+              <w:t>[Host]:(port)/</w:t>
+            </w:r>
+            <w:r>
+              <w:rPr>
+                <w:rStyle w:val="Heading1Char"/>
+                <w:color w:val="FF0000"/>
+                <w:sz w:val="22"/>
+                <w:szCs w:val="22"/>
+                <w:highlight w:val="yellow"/>
+                <w:lang w:val="en-CN"/>
+              </w:rPr>
+              <w:t>123</w:t>
+            </w:r>
+            <w:r>
+              <w:rPr>
+                <w:rStyle w:val="Heading1Char"/>
+                <w:color w:val="FF0000"/>
+                <w:sz w:val="22"/>
+                <w:szCs w:val="22"/>
+                <w:lang w:val="en-CN"/>
+              </w:rPr>
+              <w:t xml:space="preserve"> (or any other uri</w:t>
+            </w:r>
+            <w:r>
+              <w:rPr>
+                <w:rStyle w:val="Heading1Char"/>
+                <w:color w:val="FF0000"/>
+                <w:sz w:val="22"/>
+                <w:szCs w:val="22"/>
+                <w:lang w:val="en-CN"/>
+              </w:rPr>
+              <w:t>s</w:t>
+            </w:r>
+            <w:r>
+              <w:rPr>
+                <w:rStyle w:val="Heading1Char"/>
+                <w:color w:val="FF0000"/>
+                <w:sz w:val="22"/>
+                <w:szCs w:val="22"/>
+                <w:lang w:val="en-CN"/>
+              </w:rPr>
+              <w:t xml:space="preserve"> </w:t>
+            </w:r>
+            <w:r>
+              <w:rPr>
+                <w:rStyle w:val="Heading1Char"/>
+                <w:color w:val="FF0000"/>
+                <w:sz w:val="22"/>
+                <w:szCs w:val="22"/>
+                <w:lang w:val="en-CN"/>
+              </w:rPr>
+              <w:t xml:space="preserve">are </w:t>
+            </w:r>
+            <w:r>
+              <w:rPr>
+                <w:rStyle w:val="Heading1Char"/>
+                <w:color w:val="FF0000"/>
+                <w:sz w:val="22"/>
+                <w:szCs w:val="22"/>
+                <w:lang w:val="en-CN"/>
+              </w:rPr>
+              <w:t>not</w:t>
+            </w:r>
+            <w:r>
+              <w:rPr>
+                <w:rStyle w:val="Heading1Char"/>
+                <w:color w:val="FF0000"/>
+                <w:sz w:val="22"/>
+                <w:szCs w:val="22"/>
+                <w:lang w:val="en-CN"/>
+              </w:rPr>
+              <w:t xml:space="preserve"> </w:t>
+            </w:r>
+            <w:r>
+              <w:rPr>
+                <w:rStyle w:val="Heading1Char"/>
+                <w:color w:val="FF0000"/>
+                <w:sz w:val="22"/>
+                <w:szCs w:val="22"/>
+                <w:lang w:val="en-CN"/>
+              </w:rPr>
+              <w:t>exist</w:t>
+            </w:r>
+            <w:r>
+              <w:rPr>
+                <w:rStyle w:val="Heading1Char"/>
+                <w:color w:val="FF0000"/>
+                <w:sz w:val="22"/>
+                <w:szCs w:val="22"/>
+                <w:lang w:val="en-CN"/>
+              </w:rPr>
+              <w:t>ed</w:t>
+            </w:r>
+            <w:r>
+              <w:rPr>
+                <w:rStyle w:val="Heading1Char"/>
+                <w:color w:val="FF0000"/>
+                <w:sz w:val="22"/>
+                <w:szCs w:val="22"/>
+                <w:lang w:val="en-CN"/>
+              </w:rPr>
+              <w:t>)</w:t>
+            </w:r>
+          </w:p>
+        </w:tc>
+      </w:tr>
+      <w:tr>
+        <w:tc>
+          <w:tcPr>
+            <w:tcW w:w="3116" w:type="dxa"/>
+          </w:tcPr>
+          <w:p>
+            <w:pPr>
+              <w:rPr>
+                <w:rStyle w:val="Heading1Char"/>
+                <w:sz w:val="22"/>
+                <w:szCs w:val="22"/>
+                <w:lang w:val="en-CN"/>
+              </w:rPr>
+            </w:pPr>
+            <w:r>
+              <w:rPr>
+                <w:rStyle w:val="Heading1Char"/>
+                <w:sz w:val="22"/>
+                <w:szCs w:val="22"/>
+              </w:rPr>
+              <w:t>Description</w:t>
+            </w:r>
+          </w:p>
+        </w:tc>
+        <w:tc>
+          <w:tcPr>
+            <w:tcW w:w="6235" w:type="dxa"/>
+          </w:tcPr>
+          <w:p>
+            <w:pPr>
+              <w:rPr>
+                <w:rStyle w:val="Heading1Char"/>
+                <w:sz w:val="22"/>
+                <w:szCs w:val="22"/>
+                <w:lang w:val="en-CN"/>
+              </w:rPr>
+            </w:pPr>
+            <w:r>
+              <w:rPr>
+                <w:rStyle w:val="Heading1Char"/>
+                <w:sz w:val="22"/>
+                <w:szCs w:val="22"/>
+                <w:lang w:val="en-CN"/>
+              </w:rPr>
+              <w:t>Use post call</w:t>
+            </w:r>
+            <w:r>
+              <w:rPr>
+                <w:rStyle w:val="Heading1Char"/>
+                <w:sz w:val="22"/>
+                <w:szCs w:val="22"/>
+                <w:lang w:val="en-CN"/>
+              </w:rPr>
+              <w:t xml:space="preserve"> weather information  </w:t>
+            </w:r>
+            <w:r>
+              <w:rPr>
+                <w:rStyle w:val="Heading1Char"/>
+                <w:sz w:val="22"/>
+                <w:szCs w:val="22"/>
+                <w:lang w:val="en-CN"/>
+              </w:rPr>
+              <w:t>or a</w:t>
+            </w:r>
+            <w:r>
+              <w:rPr>
+                <w:rStyle w:val="Heading1Char"/>
+                <w:sz w:val="22"/>
+                <w:szCs w:val="22"/>
+                <w:lang w:val="en-CN"/>
+              </w:rPr>
+              <w:t>vailable cities query</w:t>
+            </w:r>
+          </w:p>
+        </w:tc>
+      </w:tr>
+      <w:tr>
+        <w:tc>
+          <w:tcPr>
+            <w:tcW w:w="3116" w:type="dxa"/>
+          </w:tcPr>
+          <w:p>
+            <w:pPr>
+              <w:rPr>
+                <w:rStyle w:val="Heading1Char"/>
+                <w:sz w:val="22"/>
+                <w:szCs w:val="22"/>
+                <w:lang w:val="en-CN"/>
+              </w:rPr>
+            </w:pPr>
+            <w:r>
+              <w:rPr>
+                <w:rStyle w:val="Heading1Char"/>
+                <w:sz w:val="22"/>
+                <w:szCs w:val="22"/>
+                <w:lang w:val="en-CN"/>
+              </w:rPr>
+              <w:t>HTTP/HTTPS:</w:t>
+            </w:r>
+          </w:p>
+        </w:tc>
+        <w:tc>
+          <w:tcPr>
+            <w:tcW w:w="6235" w:type="dxa"/>
+          </w:tcPr>
+          <w:p>
+            <w:pPr>
+              <w:rPr>
+                <w:rStyle w:val="Heading1Char"/>
+                <w:sz w:val="22"/>
+                <w:szCs w:val="22"/>
+                <w:lang w:val="en-CN"/>
+              </w:rPr>
+            </w:pPr>
+            <w:r>
+              <w:rPr>
+                <w:rStyle w:val="Heading1Char"/>
+                <w:sz w:val="22"/>
+                <w:szCs w:val="22"/>
+                <w:lang w:val="en-CN"/>
+              </w:rPr>
+              <w:t>HTTP only</w:t>
+            </w:r>
+          </w:p>
+        </w:tc>
+      </w:tr>
+      <w:tr>
+        <w:tc>
+          <w:tcPr>
+            <w:tcW w:w="3116" w:type="dxa"/>
+          </w:tcPr>
+          <w:p>
+            <w:pPr>
+              <w:rPr>
+                <w:rStyle w:val="Heading1Char"/>
+                <w:sz w:val="22"/>
+                <w:szCs w:val="22"/>
+                <w:lang w:val="en-CN"/>
+              </w:rPr>
+            </w:pPr>
+            <w:r>
+              <w:rPr>
+                <w:rStyle w:val="Heading1Char"/>
+                <w:sz w:val="22"/>
+                <w:szCs w:val="22"/>
+                <w:lang w:val="en-CN"/>
+              </w:rPr>
+              <w:t>Request Example:</w:t>
+            </w:r>
+          </w:p>
+        </w:tc>
+        <w:tc>
+          <w:tcPr>
+            <w:tcW w:w="6235" w:type="dxa"/>
+          </w:tcPr>
+          <w:p>
+            <w:pPr>
+              <w:rPr>
+                <w:rStyle w:val="Heading1Char"/>
+                <w:sz w:val="22"/>
+                <w:szCs w:val="22"/>
+                <w:lang w:val="en-CN"/>
+              </w:rPr>
+            </w:pPr>
+            <w:r>
+              <w:rPr>
+                <w:rStyle w:val="Heading1Char"/>
+                <w:sz w:val="22"/>
+                <w:szCs w:val="22"/>
+                <w:lang w:val="en-CN"/>
+              </w:rPr>
+              <w:t>Any input</w:t>
+            </w:r>
+          </w:p>
+        </w:tc>
+      </w:tr>
+      <w:tr>
+        <w:tc>
+          <w:tcPr>
+            <w:tcW w:w="3116" w:type="dxa"/>
+          </w:tcPr>
+          <w:p>
+            <w:pPr>
+              <w:rPr>
+                <w:rStyle w:val="Heading1Char"/>
+                <w:sz w:val="22"/>
+                <w:szCs w:val="22"/>
+                <w:lang w:val="en-CN"/>
+              </w:rPr>
+            </w:pPr>
+            <w:r>
+              <w:rPr>
+                <w:rStyle w:val="Heading1Char"/>
+                <w:sz w:val="22"/>
+                <w:szCs w:val="22"/>
+                <w:lang w:val="en-CN"/>
+              </w:rPr>
+              <w:t>Normal return Example:</w:t>
+            </w:r>
+          </w:p>
+        </w:tc>
+        <w:tc>
+          <w:tcPr>
+            <w:tcW w:w="6235" w:type="dxa"/>
+          </w:tcPr>
+          <w:p>
+            <w:pPr>
+              <w:shd w:val="clear" w:color="auto" w:fill="FFFFFF"/>
+              <w:spacing w:line="270" w:lineRule="atLeast"/>
+              <w:rPr>
+                <w:rFonts w:ascii="Monaco" w:hAnsi="Monaco"/>
+                <w:color w:val="000000"/>
+                <w:sz w:val="20"/>
+                <w:szCs w:val="20"/>
+              </w:rPr>
+            </w:pPr>
+            <w:r>
+              <w:rPr>
+                <w:rFonts w:ascii="Monaco" w:hAnsi="Monaco"/>
+                <w:color w:val="000000"/>
+                <w:sz w:val="20"/>
+                <w:szCs w:val="20"/>
+              </w:rPr>
+              <w:t>{</w:t>
+            </w:r>
+          </w:p>
+          <w:p>
+            <w:pPr>
+              <w:shd w:val="clear" w:color="auto" w:fill="FFFFFF"/>
+              <w:spacing w:line="270" w:lineRule="atLeast"/>
+              <w:rPr>
+                <w:rFonts w:ascii="Monaco" w:hAnsi="Monaco"/>
+                <w:color w:val="000000"/>
+                <w:sz w:val="20"/>
+                <w:szCs w:val="20"/>
+              </w:rPr>
+            </w:pPr>
+            <w:r>
+              <w:rPr>
+                <w:rFonts w:ascii="Monaco" w:hAnsi="Monaco"/>
+                <w:color w:val="000000"/>
+                <w:sz w:val="20"/>
+                <w:szCs w:val="20"/>
+              </w:rPr>
+              <w:t xml:space="preserve">    </w:t>
+            </w:r>
+            <w:r>
+              <w:rPr>
+                <w:rFonts w:ascii="Monaco" w:hAnsi="Monaco"/>
+                <w:color w:val="A31515"/>
+                <w:sz w:val="20"/>
+                <w:szCs w:val="20"/>
+              </w:rPr>
+              <w:t>"messageType"</w:t>
+            </w:r>
+            <w:r>
+              <w:rPr>
+                <w:rFonts w:ascii="Monaco" w:hAnsi="Monaco"/>
+                <w:color w:val="000000"/>
+                <w:sz w:val="20"/>
+                <w:szCs w:val="20"/>
+              </w:rPr>
+              <w:t xml:space="preserve">: </w:t>
+            </w:r>
+            <w:r>
+              <w:rPr>
+                <w:rFonts w:ascii="Monaco" w:hAnsi="Monaco"/>
+                <w:color w:val="0451A5"/>
+                <w:sz w:val="20"/>
+                <w:szCs w:val="20"/>
+              </w:rPr>
+              <w:t>"ERROR"</w:t>
+            </w:r>
+            <w:r>
+              <w:rPr>
+                <w:rFonts w:ascii="Monaco" w:hAnsi="Monaco"/>
+                <w:color w:val="000000"/>
+                <w:sz w:val="20"/>
+                <w:szCs w:val="20"/>
+              </w:rPr>
+              <w:t>,</w:t>
+            </w:r>
+          </w:p>
+          <w:p>
+            <w:pPr>
+              <w:shd w:val="clear" w:color="auto" w:fill="FFFFFF"/>
+              <w:spacing w:line="270" w:lineRule="atLeast"/>
+              <w:rPr>
+                <w:rFonts w:ascii="Monaco" w:hAnsi="Monaco"/>
+                <w:color w:val="000000"/>
+                <w:sz w:val="20"/>
+                <w:szCs w:val="20"/>
+              </w:rPr>
+            </w:pPr>
+            <w:r>
+              <w:rPr>
+                <w:rFonts w:ascii="Monaco" w:hAnsi="Monaco"/>
+                <w:color w:val="000000"/>
+                <w:sz w:val="20"/>
+                <w:szCs w:val="20"/>
+              </w:rPr>
+              <w:t xml:space="preserve">    </w:t>
+            </w:r>
+            <w:r>
+              <w:rPr>
+                <w:rFonts w:ascii="Monaco" w:hAnsi="Monaco"/>
+                <w:color w:val="A31515"/>
+                <w:sz w:val="20"/>
+                <w:szCs w:val="20"/>
+              </w:rPr>
+              <w:t>"message"</w:t>
+            </w:r>
+            <w:r>
+              <w:rPr>
+                <w:rFonts w:ascii="Monaco" w:hAnsi="Monaco"/>
+                <w:color w:val="000000"/>
+                <w:sz w:val="20"/>
+                <w:szCs w:val="20"/>
+              </w:rPr>
+              <w:t xml:space="preserve">: </w:t>
+            </w:r>
+            <w:r>
+              <w:rPr>
+                <w:rFonts w:ascii="Monaco" w:hAnsi="Monaco"/>
+                <w:color w:val="0451A5"/>
+                <w:sz w:val="20"/>
+                <w:szCs w:val="20"/>
+              </w:rPr>
+              <w:t>"Sorry, the visited URI path is not found, currently only /, /queryweatherbycities and /availablecities is available, visit / for more information of using."</w:t>
+            </w:r>
+          </w:p>
+          <w:p>
+            <w:pPr>
+              <w:shd w:val="clear" w:color="auto" w:fill="FFFFFF"/>
+              <w:spacing w:line="270" w:lineRule="atLeast"/>
+              <w:rPr>
+                <w:rStyle w:val="Heading1Char"/>
+                <w:rFonts w:ascii="Monaco" w:eastAsia="Times New Roman" w:hAnsi="Monaco" w:cs="Times New Roman"/>
+                <w:color w:val="000000"/>
+                <w:sz w:val="20"/>
+                <w:szCs w:val="20"/>
+                <w:lang w:val="en-CN"/>
+              </w:rPr>
+            </w:pPr>
+            <w:r>
+              <w:rPr>
+                <w:rFonts w:ascii="Monaco" w:hAnsi="Monaco"/>
+                <w:color w:val="000000"/>
+                <w:sz w:val="20"/>
+                <w:szCs w:val="20"/>
+              </w:rPr>
+              <w:t>}</w:t>
             </w:r>
           </w:p>
         </w:tc>
@@ -8826,6 +11871,97 @@
     </w:lvl>
   </w:abstractNum>
   <w:abstractNum w:abstractNumId="3" w15:restartNumberingAfterBreak="0">
+    <w:nsid w:val="58DF37F5"/>
+    <w:multiLevelType w:val="hybridMultilevel"/>
+    <w:tmpl w:val="23782EEC"/>
+    <w:lvl w:ilvl="0" w:tplc="FFFFFFFF">
+      <w:start w:val="1"/>
+      <w:numFmt w:val="decimal"/>
+      <w:lvlText w:val="%1."/>
+      <w:lvlJc w:val="left"/>
+      <w:pPr>
+        <w:ind w:left="720" w:hanging="360"/>
+      </w:pPr>
+      <w:rPr>
+        <w:rFonts w:asciiTheme="majorHAnsi" w:eastAsiaTheme="majorEastAsia" w:hAnsiTheme="majorHAnsi" w:cstheme="majorBidi" w:hint="default"/>
+        <w:color w:val="0F4761" w:themeColor="accent1" w:themeShade="BF"/>
+        <w:sz w:val="40"/>
+      </w:rPr>
+    </w:lvl>
+    <w:lvl w:ilvl="1" w:tplc="FFFFFFFF">
+      <w:start w:val="1"/>
+      <w:numFmt w:val="lowerLetter"/>
+      <w:lvlText w:val="%2."/>
+      <w:lvlJc w:val="left"/>
+      <w:pPr>
+        <w:ind w:left="1440" w:hanging="360"/>
+      </w:pPr>
+    </w:lvl>
+    <w:lvl w:ilvl="2" w:tplc="FFFFFFFF" w:tentative="1">
+      <w:start w:val="1"/>
+      <w:numFmt w:val="lowerRoman"/>
+      <w:lvlText w:val="%3."/>
+      <w:lvlJc w:val="right"/>
+      <w:pPr>
+        <w:ind w:left="2160" w:hanging="180"/>
+      </w:pPr>
+    </w:lvl>
+    <w:lvl w:ilvl="3" w:tplc="FFFFFFFF" w:tentative="1">
+      <w:start w:val="1"/>
+      <w:numFmt w:val="decimal"/>
+      <w:lvlText w:val="%4."/>
+      <w:lvlJc w:val="left"/>
+      <w:pPr>
+        <w:ind w:left="2880" w:hanging="360"/>
+      </w:pPr>
+    </w:lvl>
+    <w:lvl w:ilvl="4" w:tplc="FFFFFFFF" w:tentative="1">
+      <w:start w:val="1"/>
+      <w:numFmt w:val="lowerLetter"/>
+      <w:lvlText w:val="%5."/>
+      <w:lvlJc w:val="left"/>
+      <w:pPr>
+        <w:ind w:left="3600" w:hanging="360"/>
+      </w:pPr>
+    </w:lvl>
+    <w:lvl w:ilvl="5" w:tplc="FFFFFFFF" w:tentative="1">
+      <w:start w:val="1"/>
+      <w:numFmt w:val="lowerRoman"/>
+      <w:lvlText w:val="%6."/>
+      <w:lvlJc w:val="right"/>
+      <w:pPr>
+        <w:ind w:left="4320" w:hanging="180"/>
+      </w:pPr>
+    </w:lvl>
+    <w:lvl w:ilvl="6" w:tplc="FFFFFFFF" w:tentative="1">
+      <w:start w:val="1"/>
+      <w:numFmt w:val="decimal"/>
+      <w:lvlText w:val="%7."/>
+      <w:lvlJc w:val="left"/>
+      <w:pPr>
+        <w:ind w:left="5040" w:hanging="360"/>
+      </w:pPr>
+    </w:lvl>
+    <w:lvl w:ilvl="7" w:tplc="FFFFFFFF" w:tentative="1">
+      <w:start w:val="1"/>
+      <w:numFmt w:val="lowerLetter"/>
+      <w:lvlText w:val="%8."/>
+      <w:lvlJc w:val="left"/>
+      <w:pPr>
+        <w:ind w:left="5760" w:hanging="360"/>
+      </w:pPr>
+    </w:lvl>
+    <w:lvl w:ilvl="8" w:tplc="FFFFFFFF" w:tentative="1">
+      <w:start w:val="1"/>
+      <w:numFmt w:val="lowerRoman"/>
+      <w:lvlText w:val="%9."/>
+      <w:lvlJc w:val="right"/>
+      <w:pPr>
+        <w:ind w:left="6480" w:hanging="180"/>
+      </w:pPr>
+    </w:lvl>
+  </w:abstractNum>
+  <w:abstractNum w:abstractNumId="4" w15:restartNumberingAfterBreak="0">
     <w:nsid w:val="5EDD1F9B"/>
     <w:multiLevelType w:val="hybridMultilevel"/>
     <w:tmpl w:val="504AAB58"/>
@@ -8938,11 +12074,11 @@
       </w:rPr>
     </w:lvl>
   </w:abstractNum>
-  <w:abstractNum w:abstractNumId="4" w15:restartNumberingAfterBreak="0">
+  <w:abstractNum w:abstractNumId="5" w15:restartNumberingAfterBreak="0">
     <w:nsid w:val="7EC80871"/>
     <w:multiLevelType w:val="hybridMultilevel"/>
-    <w:tmpl w:val="23782EEC"/>
-    <w:lvl w:ilvl="0" w:tplc="AFF855E8">
+    <w:tmpl w:val="1F5C6808"/>
+    <w:lvl w:ilvl="0" w:tplc="558C57F2">
       <w:start w:val="1"/>
       <w:numFmt w:val="decimal"/>
       <w:lvlText w:val="%1."/>
@@ -8954,6 +12090,7 @@
         <w:rFonts w:asciiTheme="majorHAnsi" w:eastAsiaTheme="majorEastAsia" w:hAnsiTheme="majorHAnsi" w:cstheme="majorBidi" w:hint="default"/>
         <w:color w:val="0F4761" w:themeColor="accent1" w:themeShade="BF"/>
         <w:sz w:val="40"/>
+        <w:lang w:val="en-CN"/>
       </w:rPr>
     </w:lvl>
     <w:lvl w:ilvl="1" w:tplc="08090019">
@@ -9030,19 +12167,22 @@
     </w:lvl>
   </w:abstractNum>
   <w:num w:numId="1" w16cid:durableId="123348749">
-    <w:abstractNumId w:val="4"/>
+    <w:abstractNumId w:val="5"/>
   </w:num>
   <w:num w:numId="2" w16cid:durableId="1629504058">
     <w:abstractNumId w:val="1"/>
   </w:num>
   <w:num w:numId="3" w16cid:durableId="2011103574">
-    <w:abstractNumId w:val="3"/>
+    <w:abstractNumId w:val="4"/>
   </w:num>
   <w:num w:numId="4" w16cid:durableId="2118402589">
     <w:abstractNumId w:val="0"/>
   </w:num>
   <w:num w:numId="5" w16cid:durableId="1009023856">
     <w:abstractNumId w:val="2"/>
+  </w:num>
+  <w:num w:numId="6" w16cid:durableId="2126267159">
+    <w:abstractNumId w:val="3"/>
   </w:num>
 </w:numbering>
 </file>
@@ -9443,7 +12583,7 @@
   <w:style w:type="paragraph" w:default="1" w:styleId="Normal">
     <w:name w:val="Normal"/>
     <w:qFormat/>
-    <w:rsid w:val="00E16F49"/>
+    <w:rsid w:val="002B2F73"/>
     <w:rPr>
       <w:rFonts w:ascii="Times New Roman" w:eastAsia="Times New Roman" w:hAnsi="Times New Roman" w:cs="Times New Roman"/>
       <w:kern w:val="0"/>

</xml_diff>